<commit_message>
Frontend and Chart js changes
</commit_message>
<xml_diff>
--- a/core/static/core/report template/Report Template.docx
+++ b/core/static/core/report template/Report Template.docx
@@ -3070,10 +3070,7 @@
         <w:t xml:space="preserve"> in carrying out the internal VAPT onsite at </w:t>
       </w:r>
       <w:r>
-        <w:t>{{ case.organization }}</w:t>
-      </w:r>
-      <w:r>
-        <w:t xml:space="preserve"> </w:t>
+        <w:t xml:space="preserve">{{ case.organization }} </w:t>
       </w:r>
       <w:r>
         <w:t xml:space="preserve">premises. The section also </w:t>
@@ -3111,10 +3108,7 @@
         <w:t xml:space="preserve"> VAPT onsite at </w:t>
       </w:r>
       <w:r>
-        <w:t>{{ case.organization }}</w:t>
-      </w:r>
-      <w:r>
-        <w:t xml:space="preserve"> </w:t>
+        <w:t xml:space="preserve">{{ case.organization }} </w:t>
       </w:r>
       <w:r>
         <w:t>publicly accessible digital assets</w:t>
@@ -3833,8 +3827,6 @@
             <w:fldChar w:fldCharType="end"/>
           </w:r>
         </w:p>
-        <w:bookmarkStart w:id="7" w:name="_GoBack" w:displacedByCustomXml="next"/>
-        <w:bookmarkEnd w:id="7" w:displacedByCustomXml="next"/>
       </w:sdtContent>
     </w:sdt>
     <w:p>
@@ -3877,7 +3869,7 @@
           <w:szCs w:val="24"/>
         </w:rPr>
       </w:pPr>
-      <w:bookmarkStart w:id="8" w:name="_Toc109267141"/>
+      <w:bookmarkStart w:id="7" w:name="_Toc109267141"/>
       <w:r>
         <w:rPr>
           <w:color w:val="auto"/>
@@ -3886,7 +3878,7 @@
         </w:rPr>
         <w:t>EXECUTIVE SUMMARY</w:t>
       </w:r>
-      <w:bookmarkEnd w:id="8"/>
+      <w:bookmarkEnd w:id="7"/>
     </w:p>
     <w:p>
       <w:pPr>
@@ -3921,7 +3913,7 @@
           <w:szCs w:val="24"/>
         </w:rPr>
       </w:pPr>
-      <w:bookmarkStart w:id="9" w:name="_Toc109267142"/>
+      <w:bookmarkStart w:id="8" w:name="_Toc109267142"/>
       <w:r>
         <w:rPr>
           <w:rStyle w:val="Heading2Char"/>
@@ -3932,7 +3924,7 @@
         </w:rPr>
         <w:t>Overview</w:t>
       </w:r>
-      <w:bookmarkEnd w:id="9"/>
+      <w:bookmarkEnd w:id="8"/>
       <w:r>
         <w:rPr>
           <w:rStyle w:val="Heading2Char"/>
@@ -3950,42 +3942,39 @@
         <w:ind w:left="-5" w:right="1174"/>
       </w:pPr>
       <w:r>
-        <w:t>{{ case.organization }}</w:t>
+        <w:t xml:space="preserve">{{ case.organization }} </w:t>
+      </w:r>
+      <w:r>
+        <w:t xml:space="preserve">engaged </w:t>
+      </w:r>
+      <w:r>
+        <w:t>Baker Tilly</w:t>
+      </w:r>
+      <w:r>
+        <w:t xml:space="preserve"> Digital to </w:t>
+      </w:r>
+      <w:r>
+        <w:t xml:space="preserve">conduct </w:t>
+      </w:r>
+      <w:r>
+        <w:t>a</w:t>
       </w:r>
       <w:r>
         <w:t xml:space="preserve"> </w:t>
       </w:r>
       <w:r>
-        <w:t xml:space="preserve">engaged </w:t>
-      </w:r>
-      <w:r>
-        <w:t>Baker Tilly</w:t>
-      </w:r>
-      <w:r>
-        <w:t xml:space="preserve"> Digital to </w:t>
-      </w:r>
-      <w:r>
-        <w:t xml:space="preserve">conduct </w:t>
-      </w:r>
-      <w:r>
-        <w:t>a</w:t>
+        <w:t>Vulnerability Assessment and Penetration Test</w:t>
+      </w:r>
+      <w:r>
+        <w:t xml:space="preserve"> of </w:t>
+      </w:r>
+      <w:r>
+        <w:t>its</w:t>
       </w:r>
       <w:r>
         <w:t xml:space="preserve"> </w:t>
       </w:r>
       <w:r>
-        <w:t>Vulnerability Assessment and Penetration Test</w:t>
-      </w:r>
-      <w:r>
-        <w:t xml:space="preserve"> of </w:t>
-      </w:r>
-      <w:r>
-        <w:t>its</w:t>
-      </w:r>
-      <w:r>
-        <w:t xml:space="preserve"> </w:t>
-      </w:r>
-      <w:r>
         <w:t xml:space="preserve">IT infrastructure and </w:t>
       </w:r>
       <w:r>
@@ -3995,16 +3984,7 @@
         <w:t xml:space="preserve"> as well as the external network from </w:t>
       </w:r>
       <w:r>
-        <w:t>{{ case.</w:t>
-      </w:r>
-      <w:r>
-        <w:t>createDate</w:t>
-      </w:r>
-      <w:r>
-        <w:t xml:space="preserve"> }}</w:t>
-      </w:r>
-      <w:r>
-        <w:t xml:space="preserve"> </w:t>
+        <w:t xml:space="preserve">{{ case.createDate }} </w:t>
       </w:r>
       <w:r>
         <w:t xml:space="preserve">to </w:t>
@@ -4098,7 +4078,7 @@
           <w:szCs w:val="24"/>
         </w:rPr>
       </w:pPr>
-      <w:bookmarkStart w:id="10" w:name="_Toc109267143"/>
+      <w:bookmarkStart w:id="9" w:name="_Toc109267143"/>
       <w:r>
         <w:rPr>
           <w:rFonts w:cs="Arial"/>
@@ -4108,7 +4088,7 @@
         </w:rPr>
         <w:t>Scope of work</w:t>
       </w:r>
-      <w:bookmarkEnd w:id="10"/>
+      <w:bookmarkEnd w:id="9"/>
       <w:r>
         <w:rPr>
           <w:rFonts w:cs="Arial"/>
@@ -4119,6 +4099,7 @@
         <w:t xml:space="preserve"> </w:t>
       </w:r>
     </w:p>
+    <w:bookmarkStart w:id="10" w:name="_Toc109267144"/>
     <w:p>
       <w:pPr>
         <w:pStyle w:val="Heading2"/>
@@ -4134,7 +4115,6 @@
           <w:szCs w:val="24"/>
         </w:rPr>
       </w:pPr>
-      <w:bookmarkStart w:id="11" w:name="_Toc109267144"/>
       <w:r>
         <w:rPr>
           <w:rFonts w:cs="Arial"/>
@@ -4514,7 +4494,7 @@
           </mc:Fallback>
         </mc:AlternateContent>
       </w:r>
-      <w:bookmarkEnd w:id="11"/>
+      <w:bookmarkEnd w:id="10"/>
       <w:r>
         <w:rPr>
           <w:rFonts w:cs="Arial"/>
@@ -4758,7 +4738,7 @@
         <w:pStyle w:val="Caption"/>
         <w:ind w:left="2890" w:firstLine="710"/>
       </w:pPr>
-      <w:bookmarkStart w:id="12" w:name="_Toc76605169"/>
+      <w:bookmarkStart w:id="11" w:name="_Toc76605169"/>
     </w:p>
     <w:p>
       <w:pPr>
@@ -4786,27 +4766,14 @@
       <w:r>
         <w:t xml:space="preserve">Figure </w:t>
       </w:r>
-      <w:r>
-        <w:fldChar w:fldCharType="begin"/>
-      </w:r>
-      <w:r>
-        <w:instrText xml:space="preserve"> SEQ Figure \* ARABIC </w:instrText>
-      </w:r>
-      <w:r>
-        <w:fldChar w:fldCharType="separate"/>
-      </w:r>
-      <w:r>
-        <w:rPr>
-          <w:noProof/>
-        </w:rPr>
-        <w:t>1</w:t>
-      </w:r>
-      <w:r>
-        <w:rPr>
-          <w:noProof/>
-        </w:rPr>
-        <w:fldChar w:fldCharType="end"/>
-      </w:r>
+      <w:fldSimple w:instr=" SEQ Figure \* ARABIC ">
+        <w:r>
+          <w:rPr>
+            <w:noProof/>
+          </w:rPr>
+          <w:t>1</w:t>
+        </w:r>
+      </w:fldSimple>
       <w:r>
         <w:t>:</w:t>
       </w:r>
@@ -4816,7 +4783,7 @@
       <w:r>
         <w:t>Scope of work</w:t>
       </w:r>
-      <w:bookmarkEnd w:id="12"/>
+      <w:bookmarkEnd w:id="11"/>
     </w:p>
     <w:p/>
     <w:p>
@@ -4829,7 +4796,7 @@
           <w:szCs w:val="24"/>
         </w:rPr>
       </w:pPr>
-      <w:bookmarkStart w:id="13" w:name="_Toc109267145"/>
+      <w:bookmarkStart w:id="12" w:name="_Toc109267145"/>
       <w:r>
         <w:rPr>
           <w:rFonts w:cs="Arial"/>
@@ -4839,7 +4806,7 @@
         </w:rPr>
         <w:t>Testing overview</w:t>
       </w:r>
-      <w:bookmarkEnd w:id="13"/>
+      <w:bookmarkEnd w:id="12"/>
       <w:r>
         <w:rPr>
           <w:rFonts w:cs="Arial"/>
@@ -6540,31 +6507,18 @@
         <w:pStyle w:val="Caption"/>
         <w:ind w:left="2890" w:firstLine="710"/>
       </w:pPr>
-      <w:bookmarkStart w:id="14" w:name="_Toc76605170"/>
+      <w:bookmarkStart w:id="13" w:name="_Toc76605170"/>
       <w:r>
         <w:t xml:space="preserve">Figure </w:t>
       </w:r>
-      <w:r>
-        <w:fldChar w:fldCharType="begin"/>
-      </w:r>
-      <w:r>
-        <w:instrText xml:space="preserve"> SEQ Figure \* ARABIC </w:instrText>
-      </w:r>
-      <w:r>
-        <w:fldChar w:fldCharType="separate"/>
-      </w:r>
-      <w:r>
-        <w:rPr>
-          <w:noProof/>
-        </w:rPr>
-        <w:t>2</w:t>
-      </w:r>
-      <w:r>
-        <w:rPr>
-          <w:noProof/>
-        </w:rPr>
-        <w:fldChar w:fldCharType="end"/>
-      </w:r>
+      <w:fldSimple w:instr=" SEQ Figure \* ARABIC ">
+        <w:r>
+          <w:rPr>
+            <w:noProof/>
+          </w:rPr>
+          <w:t>2</w:t>
+        </w:r>
+      </w:fldSimple>
       <w:r>
         <w:t>:</w:t>
       </w:r>
@@ -6574,7 +6528,7 @@
       <w:r>
         <w:t>Testing overview</w:t>
       </w:r>
-      <w:bookmarkEnd w:id="14"/>
+      <w:bookmarkEnd w:id="13"/>
     </w:p>
     <w:p/>
     <w:p>
@@ -6594,7 +6548,7 @@
           <w:szCs w:val="28"/>
         </w:rPr>
       </w:pPr>
-      <w:bookmarkStart w:id="15" w:name="_Toc109267146"/>
+      <w:bookmarkStart w:id="14" w:name="_Toc109267146"/>
       <w:r>
         <w:rPr>
           <w:rFonts w:cs="Arial"/>
@@ -6604,7 +6558,7 @@
         </w:rPr>
         <w:t>Our approach</w:t>
       </w:r>
-      <w:bookmarkEnd w:id="15"/>
+      <w:bookmarkEnd w:id="14"/>
       <w:r>
         <w:rPr>
           <w:rFonts w:cs="Arial"/>
@@ -9774,41 +9728,28 @@
         <w:pStyle w:val="Caption"/>
         <w:ind w:left="2890" w:firstLine="0"/>
       </w:pPr>
-      <w:bookmarkStart w:id="16" w:name="_Toc76605171"/>
+      <w:bookmarkStart w:id="15" w:name="_Toc76605171"/>
       <w:r>
         <w:t xml:space="preserve">Figure </w:t>
       </w:r>
-      <w:r>
-        <w:fldChar w:fldCharType="begin"/>
-      </w:r>
-      <w:r>
-        <w:instrText xml:space="preserve"> SEQ Figure \* ARABIC </w:instrText>
-      </w:r>
-      <w:r>
-        <w:fldChar w:fldCharType="separate"/>
-      </w:r>
+      <w:fldSimple w:instr=" SEQ Figure \* ARABIC ">
+        <w:r>
+          <w:rPr>
+            <w:noProof/>
+          </w:rPr>
+          <w:t>3</w:t>
+        </w:r>
+      </w:fldSimple>
       <w:r>
         <w:rPr>
           <w:noProof/>
         </w:rPr>
-        <w:t>3</w:t>
-      </w:r>
-      <w:r>
-        <w:rPr>
-          <w:noProof/>
-        </w:rPr>
-        <w:fldChar w:fldCharType="end"/>
-      </w:r>
-      <w:r>
-        <w:rPr>
-          <w:noProof/>
-        </w:rPr>
         <w:t xml:space="preserve"> </w:t>
       </w:r>
       <w:r>
         <w:t>:Baker Tilly Pentest Approach</w:t>
       </w:r>
-      <w:bookmarkEnd w:id="16"/>
+      <w:bookmarkEnd w:id="15"/>
       <w:r>
         <w:rPr>
           <w:color w:val="44546A"/>
@@ -9844,7 +9785,7 @@
           <w:szCs w:val="24"/>
         </w:rPr>
       </w:pPr>
-      <w:bookmarkStart w:id="17" w:name="_Toc109267147"/>
+      <w:bookmarkStart w:id="16" w:name="_Toc109267147"/>
       <w:r>
         <w:rPr>
           <w:b w:val="0"/>
@@ -9863,7 +9804,7 @@
         </w:rPr>
         <w:t>tandards and Frameworks followed.</w:t>
       </w:r>
-      <w:bookmarkEnd w:id="17"/>
+      <w:bookmarkEnd w:id="16"/>
       <w:r>
         <w:rPr>
           <w:b w:val="0"/>
@@ -9997,7 +9938,7 @@
           <w:szCs w:val="24"/>
         </w:rPr>
       </w:pPr>
-      <w:bookmarkStart w:id="18" w:name="_Toc109267148"/>
+      <w:bookmarkStart w:id="17" w:name="_Toc109267148"/>
       <w:r>
         <w:rPr>
           <w:color w:val="auto"/>
@@ -10007,7 +9948,7 @@
         <w:lastRenderedPageBreak/>
         <w:t>Severity ratings</w:t>
       </w:r>
-      <w:bookmarkEnd w:id="18"/>
+      <w:bookmarkEnd w:id="17"/>
       <w:r>
         <w:rPr>
           <w:color w:val="auto"/>
@@ -10961,7 +10902,7 @@
           <w:szCs w:val="28"/>
         </w:rPr>
       </w:pPr>
-      <w:bookmarkStart w:id="19" w:name="_Toc109267149"/>
+      <w:bookmarkStart w:id="18" w:name="_Toc109267149"/>
       <w:r>
         <w:rPr>
           <w:color w:val="auto"/>
@@ -10971,7 +10912,7 @@
         <w:lastRenderedPageBreak/>
         <w:t>Summary of findings</w:t>
       </w:r>
-      <w:bookmarkEnd w:id="19"/>
+      <w:bookmarkEnd w:id="18"/>
       <w:r>
         <w:rPr>
           <w:color w:val="auto"/>
@@ -10991,7 +10932,7 @@
           <w:szCs w:val="24"/>
         </w:rPr>
       </w:pPr>
-      <w:bookmarkStart w:id="20" w:name="_Toc109267150"/>
+      <w:bookmarkStart w:id="19" w:name="_Toc109267150"/>
       <w:r>
         <w:rPr>
           <w:rFonts w:cs="Arial"/>
@@ -11001,7 +10942,7 @@
         </w:rPr>
         <w:t>Vulnerability by severity</w:t>
       </w:r>
-      <w:bookmarkEnd w:id="20"/>
+      <w:bookmarkEnd w:id="19"/>
       <w:r>
         <w:rPr>
           <w:rFonts w:cs="Arial"/>
@@ -11394,19 +11335,7 @@
               <w:rPr>
                 <w:color w:val="auto"/>
               </w:rPr>
-              <w:t xml:space="preserve">{% elif issue.severity == </w:t>
-            </w:r>
-            <w:r>
-              <w:rPr>
-                <w:color w:val="auto"/>
-              </w:rPr>
-              <w:t>“Medium</w:t>
-            </w:r>
-            <w:r>
-              <w:rPr>
-                <w:color w:val="auto"/>
-              </w:rPr>
-              <w:t>” %}</w:t>
+              <w:t>{% elif issue.severity == “Medium” %}</w:t>
             </w:r>
           </w:p>
           <w:p>
@@ -11434,19 +11363,7 @@
               <w:rPr>
                 <w:color w:val="auto"/>
               </w:rPr>
-              <w:t>{% elif issue.severity == “</w:t>
-            </w:r>
-            <w:r>
-              <w:rPr>
-                <w:color w:val="auto"/>
-              </w:rPr>
-              <w:t>Low</w:t>
-            </w:r>
-            <w:r>
-              <w:rPr>
-                <w:color w:val="auto"/>
-              </w:rPr>
-              <w:t>” %}</w:t>
+              <w:t>{% elif issue.severity == “Low” %}</w:t>
             </w:r>
           </w:p>
           <w:p>
@@ -11474,19 +11391,7 @@
               <w:rPr>
                 <w:color w:val="auto"/>
               </w:rPr>
-              <w:t>{% elif issue.severity == “</w:t>
-            </w:r>
-            <w:r>
-              <w:rPr>
-                <w:color w:val="auto"/>
-              </w:rPr>
-              <w:t>Info</w:t>
-            </w:r>
-            <w:r>
-              <w:rPr>
-                <w:color w:val="auto"/>
-              </w:rPr>
-              <w:t>” %}</w:t>
+              <w:t>{% elif issue.severity == “Info” %}</w:t>
             </w:r>
           </w:p>
           <w:p>
@@ -11560,10 +11465,7 @@
               </w:rPr>
             </w:pPr>
             <w:r>
-              <w:t>{% if issue.</w:t>
-            </w:r>
-            <w:r>
-              <w:t>cvss_rating</w:t>
+              <w:t>{% if issue.cvss_rating</w:t>
             </w:r>
             <w:r>
               <w:t xml:space="preserve"> and </w:t>
@@ -11846,10 +11748,7 @@
               <w:t>cvss_rating</w:t>
             </w:r>
             <w:r>
-              <w:t xml:space="preserve"> </w:t>
-            </w:r>
-            <w:r>
-              <w:t xml:space="preserve">and </w:t>
+              <w:t xml:space="preserve"> and </w:t>
             </w:r>
             <w:r>
               <w:lastRenderedPageBreak/>
@@ -12019,35 +11918,22 @@
           <w:color w:val="44546A"/>
         </w:rPr>
       </w:pPr>
-      <w:bookmarkStart w:id="21" w:name="_Toc76605177"/>
+      <w:bookmarkStart w:id="20" w:name="_Toc76605177"/>
       <w:r>
         <w:t xml:space="preserve">Table </w:t>
       </w:r>
-      <w:r>
-        <w:fldChar w:fldCharType="begin"/>
-      </w:r>
-      <w:r>
-        <w:instrText xml:space="preserve"> SEQ Table \* ARABIC </w:instrText>
-      </w:r>
-      <w:r>
-        <w:fldChar w:fldCharType="separate"/>
-      </w:r>
-      <w:r>
-        <w:rPr>
-          <w:noProof/>
-        </w:rPr>
-        <w:t>1</w:t>
-      </w:r>
-      <w:r>
-        <w:rPr>
-          <w:noProof/>
-        </w:rPr>
-        <w:fldChar w:fldCharType="end"/>
-      </w:r>
+      <w:fldSimple w:instr=" SEQ Table \* ARABIC ">
+        <w:r>
+          <w:rPr>
+            <w:noProof/>
+          </w:rPr>
+          <w:t>1</w:t>
+        </w:r>
+      </w:fldSimple>
       <w:r>
         <w:t>: Vulnerability summary</w:t>
       </w:r>
-      <w:bookmarkEnd w:id="21"/>
+      <w:bookmarkEnd w:id="20"/>
     </w:p>
     <w:p>
       <w:pPr>
@@ -12157,7 +12043,7 @@
           <w:szCs w:val="56"/>
         </w:rPr>
       </w:pPr>
-      <w:bookmarkStart w:id="22" w:name="_Toc109267151"/>
+      <w:bookmarkStart w:id="21" w:name="_Toc109267151"/>
       <w:r>
         <w:rPr>
           <w:color w:val="000000" w:themeColor="text1"/>
@@ -12166,7 +12052,7 @@
         </w:rPr>
         <w:t>EXTERNAL VAPT</w:t>
       </w:r>
-      <w:bookmarkEnd w:id="22"/>
+      <w:bookmarkEnd w:id="21"/>
       <w:r>
         <w:rPr>
           <w:sz w:val="56"/>
@@ -12206,7 +12092,7 @@
           <w:lang w:val="en-ZW" w:eastAsia="en-ZW"/>
         </w:rPr>
       </w:pPr>
-      <w:bookmarkStart w:id="23" w:name="_Toc109267152"/>
+      <w:bookmarkStart w:id="22" w:name="_Toc109267152"/>
       <w:r>
         <w:rPr>
           <w:b/>
@@ -12257,7 +12143,7 @@
         </w:rPr>
         <w:t>}}</w:t>
       </w:r>
-      <w:bookmarkEnd w:id="23"/>
+      <w:bookmarkEnd w:id="22"/>
     </w:p>
     <w:p>
       <w:pPr>
@@ -12274,7 +12160,7 @@
           <w:lang w:val="en-ZW" w:eastAsia="en-ZW"/>
         </w:rPr>
       </w:pPr>
-      <w:bookmarkStart w:id="24" w:name="_Toc109267153"/>
+      <w:bookmarkStart w:id="23" w:name="_Toc109267153"/>
       <w:r>
         <w:rPr>
           <w:b/>
@@ -12304,7 +12190,7 @@
         </w:rPr>
         <w:t>{{ issue.name }}</w:t>
       </w:r>
-      <w:bookmarkEnd w:id="24"/>
+      <w:bookmarkEnd w:id="23"/>
     </w:p>
     <w:p>
       <w:pPr>
@@ -12679,8 +12565,8 @@
         </w:rPr>
         <w:t>{% endfor %}</w:t>
       </w:r>
-      <w:bookmarkStart w:id="25" w:name="_Toc65499791"/>
-      <w:bookmarkStart w:id="26" w:name="_Hlk76654730"/>
+      <w:bookmarkStart w:id="24" w:name="_Toc65499791"/>
+      <w:bookmarkStart w:id="25" w:name="_Hlk76654730"/>
     </w:p>
     <w:p>
       <w:pPr>
@@ -12695,1008 +12581,10 @@
           <w:lang w:val="en-ZW" w:eastAsia="en-ZW"/>
         </w:rPr>
       </w:pPr>
-      <w:r>
-        <w:rPr>
-          <w:b/>
-          <w:color w:val="auto"/>
-          <w:sz w:val="32"/>
-          <w:szCs w:val="20"/>
-          <w:lang w:val="en-ZW" w:eastAsia="en-ZW"/>
-        </w:rPr>
-        <w:br w:type="page"/>
-      </w:r>
-    </w:p>
-    <w:p>
-      <w:pPr>
-        <w:keepNext/>
-        <w:keepLines/>
-        <w:spacing w:after="0" w:line="240" w:lineRule="auto"/>
-        <w:jc w:val="left"/>
-        <w:outlineLvl w:val="0"/>
-        <w:rPr>
-          <w:b/>
-          <w:color w:val="auto"/>
-          <w:sz w:val="32"/>
-          <w:szCs w:val="20"/>
-          <w:lang w:val="en-ZW" w:eastAsia="en-ZW"/>
-        </w:rPr>
-      </w:pPr>
-      <w:bookmarkStart w:id="27" w:name="_Toc109267154"/>
-      <w:r>
-        <w:rPr>
-          <w:b/>
-          <w:color w:val="auto"/>
-          <w:sz w:val="32"/>
-          <w:szCs w:val="20"/>
-          <w:lang w:val="en-ZW" w:eastAsia="en-ZW"/>
-        </w:rPr>
-        <w:lastRenderedPageBreak/>
-        <w:t xml:space="preserve">External </w:t>
-      </w:r>
-      <w:r>
-        <w:rPr>
-          <w:b/>
-          <w:color w:val="auto"/>
-          <w:sz w:val="32"/>
-          <w:szCs w:val="20"/>
-          <w:lang w:val="en-ZW" w:eastAsia="en-ZW"/>
-        </w:rPr>
-        <w:t>Vulnerability Assessment</w:t>
-      </w:r>
+      <w:bookmarkStart w:id="26" w:name="_GoBack"/>
+      <w:bookmarkEnd w:id="24"/>
       <w:bookmarkEnd w:id="25"/>
-      <w:bookmarkEnd w:id="27"/>
-      <w:r>
-        <w:rPr>
-          <w:b/>
-          <w:color w:val="auto"/>
-          <w:sz w:val="32"/>
-          <w:szCs w:val="20"/>
-          <w:lang w:val="en-ZW" w:eastAsia="en-ZW"/>
-        </w:rPr>
-        <w:t xml:space="preserve"> </w:t>
-      </w:r>
-    </w:p>
-    <w:bookmarkEnd w:id="26"/>
-    <w:p>
-      <w:pPr>
-        <w:spacing w:after="0" w:line="240" w:lineRule="auto"/>
-        <w:ind w:left="0" w:firstLine="0"/>
-        <w:jc w:val="left"/>
-        <w:rPr>
-          <w:rFonts w:eastAsia="Times New Roman"/>
-          <w:b/>
-          <w:bCs/>
-          <w:color w:val="auto"/>
-          <w:sz w:val="36"/>
-          <w:szCs w:val="36"/>
-          <w:lang w:val="en-ZW" w:eastAsia="en-ZW"/>
-        </w:rPr>
-      </w:pPr>
-      <w:r>
-        <w:rPr>
-          <w:rFonts w:eastAsia="Calibri"/>
-          <w:color w:val="auto"/>
-          <w:sz w:val="32"/>
-          <w:szCs w:val="24"/>
-          <w:lang w:val="en-ZW" w:eastAsia="en-ZW"/>
-        </w:rPr>
-        <w:t>Vulnerability severity and reaction plan</w:t>
-      </w:r>
-    </w:p>
-    <w:p>
-      <w:pPr>
-        <w:spacing w:after="0" w:line="240" w:lineRule="auto"/>
-        <w:ind w:left="0" w:firstLine="0"/>
-        <w:jc w:val="left"/>
-        <w:rPr>
-          <w:rFonts w:eastAsia="Calibri"/>
-          <w:color w:val="auto"/>
-          <w:sz w:val="24"/>
-          <w:szCs w:val="24"/>
-          <w:lang w:val="en-ZW" w:eastAsia="en-ZW"/>
-        </w:rPr>
-      </w:pPr>
-    </w:p>
-    <w:p>
-      <w:pPr>
-        <w:spacing w:after="0" w:line="240" w:lineRule="auto"/>
-        <w:ind w:left="0" w:firstLine="0"/>
-        <w:jc w:val="left"/>
-        <w:rPr>
-          <w:rFonts w:eastAsia="Calibri"/>
-          <w:color w:val="auto"/>
-          <w:sz w:val="24"/>
-          <w:szCs w:val="24"/>
-          <w:lang w:val="en-ZW" w:eastAsia="en-ZW"/>
-        </w:rPr>
-      </w:pPr>
-    </w:p>
-    <w:tbl>
-      <w:tblPr>
-        <w:tblW w:w="10173" w:type="dxa"/>
-        <w:tblBorders>
-          <w:top w:val="single" w:sz="4" w:space="0" w:color="auto"/>
-          <w:left w:val="single" w:sz="4" w:space="0" w:color="auto"/>
-          <w:bottom w:val="single" w:sz="4" w:space="0" w:color="auto"/>
-          <w:right w:val="single" w:sz="4" w:space="0" w:color="auto"/>
-          <w:insideH w:val="single" w:sz="4" w:space="0" w:color="auto"/>
-          <w:insideV w:val="single" w:sz="4" w:space="0" w:color="auto"/>
-        </w:tblBorders>
-        <w:tblLayout w:type="fixed"/>
-        <w:tblLook w:val="04A0" w:firstRow="1" w:lastRow="0" w:firstColumn="1" w:lastColumn="0" w:noHBand="0" w:noVBand="1"/>
-      </w:tblPr>
-      <w:tblGrid>
-        <w:gridCol w:w="1732"/>
-        <w:gridCol w:w="1953"/>
-        <w:gridCol w:w="2610"/>
-        <w:gridCol w:w="3878"/>
-      </w:tblGrid>
-      <w:tr>
-        <w:tc>
-          <w:tcPr>
-            <w:tcW w:w="1732" w:type="dxa"/>
-            <w:shd w:val="clear" w:color="auto" w:fill="000000"/>
-          </w:tcPr>
-          <w:p>
-            <w:pPr>
-              <w:spacing w:after="0" w:line="240" w:lineRule="auto"/>
-              <w:ind w:left="0" w:firstLine="0"/>
-              <w:jc w:val="left"/>
-              <w:rPr>
-                <w:rFonts w:eastAsia="Times New Roman"/>
-                <w:b/>
-                <w:bCs/>
-                <w:color w:val="auto"/>
-                <w:sz w:val="24"/>
-                <w:szCs w:val="24"/>
-                <w:lang w:val="en-ZW" w:eastAsia="en-ZW"/>
-              </w:rPr>
-            </w:pPr>
-            <w:r>
-              <w:rPr>
-                <w:rFonts w:eastAsia="Times New Roman"/>
-                <w:b/>
-                <w:bCs/>
-                <w:color w:val="auto"/>
-                <w:sz w:val="24"/>
-                <w:szCs w:val="24"/>
-                <w:lang w:val="en-ZW" w:eastAsia="en-ZW"/>
-              </w:rPr>
-              <w:t>RATING</w:t>
-            </w:r>
-          </w:p>
-        </w:tc>
-        <w:tc>
-          <w:tcPr>
-            <w:tcW w:w="1953" w:type="dxa"/>
-            <w:shd w:val="clear" w:color="auto" w:fill="000000"/>
-          </w:tcPr>
-          <w:p>
-            <w:pPr>
-              <w:spacing w:after="0" w:line="240" w:lineRule="auto"/>
-              <w:ind w:left="0" w:firstLine="0"/>
-              <w:jc w:val="left"/>
-              <w:rPr>
-                <w:rFonts w:eastAsia="Times New Roman"/>
-                <w:b/>
-                <w:bCs/>
-                <w:color w:val="auto"/>
-                <w:sz w:val="24"/>
-                <w:szCs w:val="24"/>
-                <w:lang w:val="en-ZW" w:eastAsia="en-ZW"/>
-              </w:rPr>
-            </w:pPr>
-            <w:r>
-              <w:rPr>
-                <w:rFonts w:eastAsia="Times New Roman"/>
-                <w:b/>
-                <w:bCs/>
-                <w:color w:val="auto"/>
-                <w:sz w:val="24"/>
-                <w:szCs w:val="24"/>
-                <w:lang w:val="en-ZW" w:eastAsia="en-ZW"/>
-              </w:rPr>
-              <w:t>Affected Systems</w:t>
-            </w:r>
-          </w:p>
-        </w:tc>
-        <w:tc>
-          <w:tcPr>
-            <w:tcW w:w="2610" w:type="dxa"/>
-            <w:shd w:val="clear" w:color="auto" w:fill="000000"/>
-          </w:tcPr>
-          <w:p>
-            <w:pPr>
-              <w:spacing w:after="0" w:line="240" w:lineRule="auto"/>
-              <w:ind w:left="0" w:firstLine="0"/>
-              <w:jc w:val="left"/>
-              <w:rPr>
-                <w:rFonts w:eastAsia="Times New Roman"/>
-                <w:b/>
-                <w:bCs/>
-                <w:color w:val="auto"/>
-                <w:sz w:val="24"/>
-                <w:szCs w:val="24"/>
-                <w:lang w:val="en-ZW" w:eastAsia="en-ZW"/>
-              </w:rPr>
-            </w:pPr>
-            <w:r>
-              <w:rPr>
-                <w:rFonts w:eastAsia="Times New Roman"/>
-                <w:b/>
-                <w:bCs/>
-                <w:color w:val="auto"/>
-                <w:sz w:val="24"/>
-                <w:szCs w:val="24"/>
-                <w:lang w:val="en-ZW" w:eastAsia="en-ZW"/>
-              </w:rPr>
-              <w:t xml:space="preserve">Percentage Affected </w:t>
-            </w:r>
-          </w:p>
-        </w:tc>
-        <w:tc>
-          <w:tcPr>
-            <w:tcW w:w="3878" w:type="dxa"/>
-            <w:shd w:val="clear" w:color="auto" w:fill="000000"/>
-          </w:tcPr>
-          <w:p>
-            <w:pPr>
-              <w:spacing w:after="0" w:line="240" w:lineRule="auto"/>
-              <w:ind w:left="0" w:firstLine="0"/>
-              <w:jc w:val="left"/>
-              <w:rPr>
-                <w:rFonts w:eastAsia="Times New Roman"/>
-                <w:b/>
-                <w:bCs/>
-                <w:color w:val="auto"/>
-                <w:sz w:val="24"/>
-                <w:szCs w:val="24"/>
-                <w:lang w:val="en-ZW" w:eastAsia="en-ZW"/>
-              </w:rPr>
-            </w:pPr>
-            <w:r>
-              <w:rPr>
-                <w:rFonts w:eastAsia="Times New Roman"/>
-                <w:b/>
-                <w:bCs/>
-                <w:color w:val="auto"/>
-                <w:sz w:val="24"/>
-                <w:szCs w:val="24"/>
-                <w:lang w:val="en-ZW" w:eastAsia="en-ZW"/>
-              </w:rPr>
-              <w:t xml:space="preserve">Expected Reaction </w:t>
-            </w:r>
-          </w:p>
-        </w:tc>
-      </w:tr>
-      <w:tr>
-        <w:tc>
-          <w:tcPr>
-            <w:tcW w:w="1732" w:type="dxa"/>
-            <w:shd w:val="clear" w:color="auto" w:fill="FF0000"/>
-          </w:tcPr>
-          <w:p>
-            <w:pPr>
-              <w:spacing w:after="0" w:line="240" w:lineRule="auto"/>
-              <w:ind w:left="0" w:firstLine="0"/>
-              <w:jc w:val="left"/>
-              <w:rPr>
-                <w:rFonts w:eastAsia="Times New Roman"/>
-                <w:color w:val="auto"/>
-                <w:sz w:val="24"/>
-                <w:szCs w:val="24"/>
-                <w:lang w:val="en-ZW" w:eastAsia="en-ZW"/>
-              </w:rPr>
-            </w:pPr>
-            <w:r>
-              <w:rPr>
-                <w:rFonts w:eastAsia="Times New Roman"/>
-                <w:color w:val="auto"/>
-                <w:sz w:val="24"/>
-                <w:szCs w:val="24"/>
-                <w:lang w:val="en-ZW" w:eastAsia="en-ZW"/>
-              </w:rPr>
-              <w:t xml:space="preserve">Critical </w:t>
-            </w:r>
-          </w:p>
-        </w:tc>
-        <w:tc>
-          <w:tcPr>
-            <w:tcW w:w="1953" w:type="dxa"/>
-            <w:shd w:val="clear" w:color="auto" w:fill="auto"/>
-          </w:tcPr>
-          <w:p>
-            <w:pPr>
-              <w:spacing w:after="0" w:line="240" w:lineRule="auto"/>
-              <w:ind w:left="0" w:firstLine="0"/>
-              <w:jc w:val="left"/>
-              <w:rPr>
-                <w:rFonts w:eastAsia="Times New Roman"/>
-                <w:color w:val="auto"/>
-                <w:sz w:val="24"/>
-                <w:szCs w:val="24"/>
-                <w:lang w:val="en-ZW" w:eastAsia="en-ZW"/>
-              </w:rPr>
-            </w:pPr>
-            <w:r>
-              <w:rPr>
-                <w:rFonts w:eastAsia="Times New Roman"/>
-                <w:color w:val="auto"/>
-                <w:sz w:val="24"/>
-                <w:szCs w:val="24"/>
-                <w:lang w:val="en-ZW" w:eastAsia="en-ZW"/>
-              </w:rPr>
-              <w:t>2</w:t>
-            </w:r>
-          </w:p>
-        </w:tc>
-        <w:tc>
-          <w:tcPr>
-            <w:tcW w:w="2610" w:type="dxa"/>
-            <w:shd w:val="clear" w:color="auto" w:fill="auto"/>
-          </w:tcPr>
-          <w:p>
-            <w:pPr>
-              <w:spacing w:after="0" w:line="240" w:lineRule="auto"/>
-              <w:ind w:left="0" w:firstLine="0"/>
-              <w:jc w:val="left"/>
-              <w:rPr>
-                <w:rFonts w:eastAsia="Times New Roman"/>
-                <w:color w:val="auto"/>
-                <w:sz w:val="24"/>
-                <w:szCs w:val="24"/>
-                <w:lang w:val="en-ZW" w:eastAsia="en-ZW"/>
-              </w:rPr>
-            </w:pPr>
-            <w:r>
-              <w:rPr>
-                <w:rFonts w:eastAsia="Times New Roman"/>
-                <w:color w:val="auto"/>
-                <w:sz w:val="24"/>
-                <w:szCs w:val="24"/>
-                <w:lang w:val="en-ZW" w:eastAsia="en-ZW"/>
-              </w:rPr>
-              <w:t>25</w:t>
-            </w:r>
-          </w:p>
-        </w:tc>
-        <w:tc>
-          <w:tcPr>
-            <w:tcW w:w="3878" w:type="dxa"/>
-            <w:shd w:val="clear" w:color="auto" w:fill="auto"/>
-          </w:tcPr>
-          <w:p>
-            <w:pPr>
-              <w:spacing w:after="0" w:line="240" w:lineRule="auto"/>
-              <w:ind w:left="0" w:firstLine="0"/>
-              <w:jc w:val="left"/>
-              <w:rPr>
-                <w:rFonts w:eastAsia="Times New Roman"/>
-                <w:color w:val="auto"/>
-                <w:sz w:val="24"/>
-                <w:szCs w:val="24"/>
-                <w:lang w:val="en-ZW" w:eastAsia="en-ZW"/>
-              </w:rPr>
-            </w:pPr>
-            <w:r>
-              <w:rPr>
-                <w:rFonts w:eastAsia="Times New Roman"/>
-                <w:color w:val="auto"/>
-                <w:sz w:val="24"/>
-                <w:szCs w:val="24"/>
-                <w:lang w:val="en-ZW" w:eastAsia="en-ZW"/>
-              </w:rPr>
-              <w:t>NEEDS IMMEDIATE ATTENTION</w:t>
-            </w:r>
-          </w:p>
-        </w:tc>
-      </w:tr>
-      <w:tr>
-        <w:tc>
-          <w:tcPr>
-            <w:tcW w:w="1732" w:type="dxa"/>
-            <w:shd w:val="clear" w:color="auto" w:fill="FFC000"/>
-          </w:tcPr>
-          <w:p>
-            <w:pPr>
-              <w:spacing w:after="0" w:line="240" w:lineRule="auto"/>
-              <w:ind w:left="0" w:firstLine="0"/>
-              <w:jc w:val="left"/>
-              <w:rPr>
-                <w:rFonts w:eastAsia="Times New Roman"/>
-                <w:color w:val="auto"/>
-                <w:sz w:val="24"/>
-                <w:szCs w:val="24"/>
-                <w:lang w:val="en-ZW" w:eastAsia="en-ZW"/>
-              </w:rPr>
-            </w:pPr>
-            <w:r>
-              <w:rPr>
-                <w:rFonts w:eastAsia="Times New Roman"/>
-                <w:color w:val="auto"/>
-                <w:sz w:val="24"/>
-                <w:szCs w:val="24"/>
-                <w:lang w:val="en-ZW" w:eastAsia="en-ZW"/>
-              </w:rPr>
-              <w:t>High</w:t>
-            </w:r>
-          </w:p>
-        </w:tc>
-        <w:tc>
-          <w:tcPr>
-            <w:tcW w:w="1953" w:type="dxa"/>
-            <w:shd w:val="clear" w:color="auto" w:fill="auto"/>
-          </w:tcPr>
-          <w:p>
-            <w:pPr>
-              <w:spacing w:after="0" w:line="240" w:lineRule="auto"/>
-              <w:ind w:left="0" w:firstLine="0"/>
-              <w:jc w:val="left"/>
-              <w:rPr>
-                <w:rFonts w:eastAsia="Times New Roman"/>
-                <w:color w:val="auto"/>
-                <w:sz w:val="24"/>
-                <w:szCs w:val="24"/>
-                <w:lang w:val="en-ZW" w:eastAsia="en-ZW"/>
-              </w:rPr>
-            </w:pPr>
-            <w:r>
-              <w:rPr>
-                <w:rFonts w:eastAsia="Times New Roman"/>
-                <w:color w:val="auto"/>
-                <w:sz w:val="24"/>
-                <w:szCs w:val="24"/>
-                <w:lang w:val="en-ZW" w:eastAsia="en-ZW"/>
-              </w:rPr>
-              <w:t>0</w:t>
-            </w:r>
-          </w:p>
-        </w:tc>
-        <w:tc>
-          <w:tcPr>
-            <w:tcW w:w="2610" w:type="dxa"/>
-            <w:shd w:val="clear" w:color="auto" w:fill="auto"/>
-          </w:tcPr>
-          <w:p>
-            <w:pPr>
-              <w:spacing w:after="0" w:line="240" w:lineRule="auto"/>
-              <w:ind w:left="0" w:firstLine="0"/>
-              <w:jc w:val="left"/>
-              <w:rPr>
-                <w:rFonts w:eastAsia="Times New Roman"/>
-                <w:color w:val="auto"/>
-                <w:sz w:val="24"/>
-                <w:szCs w:val="24"/>
-                <w:lang w:val="en-ZW" w:eastAsia="en-ZW"/>
-              </w:rPr>
-            </w:pPr>
-            <w:r>
-              <w:rPr>
-                <w:rFonts w:eastAsia="Times New Roman"/>
-                <w:color w:val="auto"/>
-                <w:sz w:val="24"/>
-                <w:szCs w:val="24"/>
-                <w:lang w:val="en-ZW" w:eastAsia="en-ZW"/>
-              </w:rPr>
-              <w:t>0</w:t>
-            </w:r>
-          </w:p>
-        </w:tc>
-        <w:tc>
-          <w:tcPr>
-            <w:tcW w:w="3878" w:type="dxa"/>
-            <w:shd w:val="clear" w:color="auto" w:fill="auto"/>
-          </w:tcPr>
-          <w:p>
-            <w:pPr>
-              <w:spacing w:after="0" w:line="240" w:lineRule="auto"/>
-              <w:ind w:left="0" w:firstLine="0"/>
-              <w:jc w:val="left"/>
-              <w:rPr>
-                <w:rFonts w:eastAsia="Times New Roman"/>
-                <w:color w:val="auto"/>
-                <w:sz w:val="24"/>
-                <w:szCs w:val="24"/>
-                <w:lang w:val="en-ZW" w:eastAsia="en-ZW"/>
-              </w:rPr>
-            </w:pPr>
-            <w:r>
-              <w:rPr>
-                <w:rFonts w:eastAsia="Times New Roman"/>
-                <w:color w:val="auto"/>
-                <w:sz w:val="24"/>
-                <w:szCs w:val="24"/>
-                <w:lang w:val="en-ZW" w:eastAsia="en-ZW"/>
-              </w:rPr>
-              <w:t>WITHIN 3 DAYS</w:t>
-            </w:r>
-          </w:p>
-        </w:tc>
-      </w:tr>
-      <w:tr>
-        <w:tc>
-          <w:tcPr>
-            <w:tcW w:w="1732" w:type="dxa"/>
-            <w:shd w:val="clear" w:color="auto" w:fill="FFFF00"/>
-          </w:tcPr>
-          <w:p>
-            <w:pPr>
-              <w:spacing w:after="0" w:line="240" w:lineRule="auto"/>
-              <w:ind w:left="0" w:firstLine="0"/>
-              <w:jc w:val="left"/>
-              <w:rPr>
-                <w:rFonts w:eastAsia="Times New Roman"/>
-                <w:color w:val="auto"/>
-                <w:sz w:val="24"/>
-                <w:szCs w:val="24"/>
-                <w:lang w:val="en-ZW" w:eastAsia="en-ZW"/>
-              </w:rPr>
-            </w:pPr>
-            <w:r>
-              <w:rPr>
-                <w:rFonts w:eastAsia="Times New Roman"/>
-                <w:color w:val="auto"/>
-                <w:sz w:val="24"/>
-                <w:szCs w:val="24"/>
-                <w:lang w:val="en-ZW" w:eastAsia="en-ZW"/>
-              </w:rPr>
-              <w:t>Medium</w:t>
-            </w:r>
-          </w:p>
-        </w:tc>
-        <w:tc>
-          <w:tcPr>
-            <w:tcW w:w="1953" w:type="dxa"/>
-            <w:shd w:val="clear" w:color="auto" w:fill="auto"/>
-          </w:tcPr>
-          <w:p>
-            <w:pPr>
-              <w:spacing w:after="0" w:line="240" w:lineRule="auto"/>
-              <w:ind w:left="0" w:firstLine="0"/>
-              <w:jc w:val="left"/>
-              <w:rPr>
-                <w:rFonts w:eastAsia="Times New Roman"/>
-                <w:color w:val="auto"/>
-                <w:sz w:val="24"/>
-                <w:szCs w:val="24"/>
-                <w:lang w:val="en-ZW" w:eastAsia="en-ZW"/>
-              </w:rPr>
-            </w:pPr>
-            <w:r>
-              <w:rPr>
-                <w:rFonts w:eastAsia="Times New Roman"/>
-                <w:color w:val="auto"/>
-                <w:sz w:val="24"/>
-                <w:szCs w:val="24"/>
-                <w:lang w:val="en-ZW" w:eastAsia="en-ZW"/>
-              </w:rPr>
-              <w:t>5</w:t>
-            </w:r>
-          </w:p>
-        </w:tc>
-        <w:tc>
-          <w:tcPr>
-            <w:tcW w:w="2610" w:type="dxa"/>
-            <w:shd w:val="clear" w:color="auto" w:fill="auto"/>
-          </w:tcPr>
-          <w:p>
-            <w:pPr>
-              <w:spacing w:after="0" w:line="240" w:lineRule="auto"/>
-              <w:ind w:left="0" w:firstLine="0"/>
-              <w:jc w:val="left"/>
-              <w:rPr>
-                <w:rFonts w:eastAsia="Times New Roman"/>
-                <w:color w:val="auto"/>
-                <w:sz w:val="24"/>
-                <w:szCs w:val="24"/>
-                <w:lang w:val="en-ZW" w:eastAsia="en-ZW"/>
-              </w:rPr>
-            </w:pPr>
-            <w:r>
-              <w:rPr>
-                <w:rFonts w:eastAsia="Times New Roman"/>
-                <w:color w:val="auto"/>
-                <w:sz w:val="24"/>
-                <w:szCs w:val="24"/>
-                <w:lang w:val="en-ZW" w:eastAsia="en-ZW"/>
-              </w:rPr>
-              <w:t>62</w:t>
-            </w:r>
-          </w:p>
-        </w:tc>
-        <w:tc>
-          <w:tcPr>
-            <w:tcW w:w="3878" w:type="dxa"/>
-            <w:shd w:val="clear" w:color="auto" w:fill="auto"/>
-          </w:tcPr>
-          <w:p>
-            <w:pPr>
-              <w:spacing w:after="0" w:line="240" w:lineRule="auto"/>
-              <w:ind w:left="0" w:firstLine="0"/>
-              <w:jc w:val="left"/>
-              <w:rPr>
-                <w:rFonts w:eastAsia="Times New Roman"/>
-                <w:color w:val="auto"/>
-                <w:sz w:val="24"/>
-                <w:szCs w:val="24"/>
-                <w:lang w:val="en-ZW" w:eastAsia="en-ZW"/>
-              </w:rPr>
-            </w:pPr>
-            <w:r>
-              <w:rPr>
-                <w:rFonts w:eastAsia="Times New Roman"/>
-                <w:color w:val="auto"/>
-                <w:sz w:val="24"/>
-                <w:szCs w:val="24"/>
-                <w:lang w:val="en-ZW" w:eastAsia="en-ZW"/>
-              </w:rPr>
-              <w:t>WITHIN A WEEK</w:t>
-            </w:r>
-          </w:p>
-        </w:tc>
-      </w:tr>
-      <w:tr>
-        <w:tc>
-          <w:tcPr>
-            <w:tcW w:w="1732" w:type="dxa"/>
-            <w:shd w:val="clear" w:color="auto" w:fill="92D050"/>
-          </w:tcPr>
-          <w:p>
-            <w:pPr>
-              <w:spacing w:after="0" w:line="240" w:lineRule="auto"/>
-              <w:ind w:left="0" w:firstLine="0"/>
-              <w:jc w:val="left"/>
-              <w:rPr>
-                <w:rFonts w:eastAsia="Times New Roman"/>
-                <w:color w:val="auto"/>
-                <w:sz w:val="24"/>
-                <w:szCs w:val="24"/>
-                <w:lang w:val="en-ZW" w:eastAsia="en-ZW"/>
-              </w:rPr>
-            </w:pPr>
-            <w:r>
-              <w:rPr>
-                <w:rFonts w:eastAsia="Times New Roman"/>
-                <w:color w:val="auto"/>
-                <w:sz w:val="24"/>
-                <w:szCs w:val="24"/>
-                <w:lang w:val="en-ZW" w:eastAsia="en-ZW"/>
-              </w:rPr>
-              <w:t>Low</w:t>
-            </w:r>
-          </w:p>
-        </w:tc>
-        <w:tc>
-          <w:tcPr>
-            <w:tcW w:w="1953" w:type="dxa"/>
-            <w:shd w:val="clear" w:color="auto" w:fill="auto"/>
-          </w:tcPr>
-          <w:p>
-            <w:pPr>
-              <w:spacing w:after="0" w:line="240" w:lineRule="auto"/>
-              <w:ind w:left="0" w:firstLine="0"/>
-              <w:jc w:val="left"/>
-              <w:rPr>
-                <w:rFonts w:eastAsia="Times New Roman"/>
-                <w:color w:val="auto"/>
-                <w:sz w:val="24"/>
-                <w:szCs w:val="24"/>
-                <w:lang w:val="en-ZW" w:eastAsia="en-ZW"/>
-              </w:rPr>
-            </w:pPr>
-            <w:r>
-              <w:rPr>
-                <w:rFonts w:eastAsia="Times New Roman"/>
-                <w:color w:val="auto"/>
-                <w:sz w:val="24"/>
-                <w:szCs w:val="24"/>
-                <w:lang w:val="en-ZW" w:eastAsia="en-ZW"/>
-              </w:rPr>
-              <w:t>1</w:t>
-            </w:r>
-          </w:p>
-        </w:tc>
-        <w:tc>
-          <w:tcPr>
-            <w:tcW w:w="2610" w:type="dxa"/>
-            <w:shd w:val="clear" w:color="auto" w:fill="auto"/>
-          </w:tcPr>
-          <w:p>
-            <w:pPr>
-              <w:spacing w:after="0" w:line="240" w:lineRule="auto"/>
-              <w:ind w:left="0" w:firstLine="0"/>
-              <w:jc w:val="left"/>
-              <w:rPr>
-                <w:rFonts w:eastAsia="Times New Roman"/>
-                <w:color w:val="auto"/>
-                <w:sz w:val="24"/>
-                <w:szCs w:val="24"/>
-                <w:lang w:val="en-ZW" w:eastAsia="en-ZW"/>
-              </w:rPr>
-            </w:pPr>
-            <w:r>
-              <w:rPr>
-                <w:rFonts w:eastAsia="Times New Roman"/>
-                <w:color w:val="auto"/>
-                <w:sz w:val="24"/>
-                <w:szCs w:val="24"/>
-                <w:lang w:val="en-ZW" w:eastAsia="en-ZW"/>
-              </w:rPr>
-              <w:t>13</w:t>
-            </w:r>
-          </w:p>
-        </w:tc>
-        <w:tc>
-          <w:tcPr>
-            <w:tcW w:w="3878" w:type="dxa"/>
-            <w:shd w:val="clear" w:color="auto" w:fill="auto"/>
-          </w:tcPr>
-          <w:p>
-            <w:pPr>
-              <w:spacing w:after="0" w:line="240" w:lineRule="auto"/>
-              <w:ind w:left="0" w:firstLine="0"/>
-              <w:jc w:val="left"/>
-              <w:rPr>
-                <w:rFonts w:eastAsia="Times New Roman"/>
-                <w:color w:val="auto"/>
-                <w:sz w:val="24"/>
-                <w:szCs w:val="24"/>
-                <w:lang w:val="en-ZW" w:eastAsia="en-ZW"/>
-              </w:rPr>
-            </w:pPr>
-            <w:r>
-              <w:rPr>
-                <w:rFonts w:eastAsia="Times New Roman"/>
-                <w:color w:val="auto"/>
-                <w:sz w:val="24"/>
-                <w:szCs w:val="24"/>
-                <w:lang w:val="en-ZW" w:eastAsia="en-ZW"/>
-              </w:rPr>
-              <w:t>WITHIN A MONTH</w:t>
-            </w:r>
-          </w:p>
-        </w:tc>
-      </w:tr>
-      <w:tr>
-        <w:tc>
-          <w:tcPr>
-            <w:tcW w:w="1732" w:type="dxa"/>
-            <w:shd w:val="clear" w:color="auto" w:fill="00B0F0"/>
-          </w:tcPr>
-          <w:p>
-            <w:pPr>
-              <w:spacing w:after="0" w:line="240" w:lineRule="auto"/>
-              <w:ind w:left="0" w:firstLine="0"/>
-              <w:jc w:val="left"/>
-              <w:rPr>
-                <w:rFonts w:eastAsia="Times New Roman"/>
-                <w:color w:val="auto"/>
-                <w:sz w:val="24"/>
-                <w:szCs w:val="24"/>
-                <w:lang w:val="en-ZW" w:eastAsia="en-ZW"/>
-              </w:rPr>
-            </w:pPr>
-            <w:r>
-              <w:rPr>
-                <w:rFonts w:eastAsia="Times New Roman"/>
-                <w:color w:val="auto"/>
-                <w:sz w:val="24"/>
-                <w:szCs w:val="24"/>
-                <w:lang w:val="en-ZW" w:eastAsia="en-ZW"/>
-              </w:rPr>
-              <w:t xml:space="preserve">Informational </w:t>
-            </w:r>
-          </w:p>
-        </w:tc>
-        <w:tc>
-          <w:tcPr>
-            <w:tcW w:w="1953" w:type="dxa"/>
-            <w:shd w:val="clear" w:color="auto" w:fill="auto"/>
-          </w:tcPr>
-          <w:p>
-            <w:pPr>
-              <w:spacing w:after="0" w:line="240" w:lineRule="auto"/>
-              <w:ind w:left="0" w:firstLine="0"/>
-              <w:jc w:val="left"/>
-              <w:rPr>
-                <w:rFonts w:eastAsia="Times New Roman"/>
-                <w:color w:val="auto"/>
-                <w:sz w:val="24"/>
-                <w:szCs w:val="24"/>
-                <w:lang w:val="en-ZW" w:eastAsia="en-ZW"/>
-              </w:rPr>
-            </w:pPr>
-            <w:r>
-              <w:rPr>
-                <w:rFonts w:eastAsia="Times New Roman"/>
-                <w:color w:val="auto"/>
-                <w:sz w:val="24"/>
-                <w:szCs w:val="24"/>
-                <w:lang w:val="en-ZW" w:eastAsia="en-ZW"/>
-              </w:rPr>
-              <w:t>0</w:t>
-            </w:r>
-          </w:p>
-        </w:tc>
-        <w:tc>
-          <w:tcPr>
-            <w:tcW w:w="2610" w:type="dxa"/>
-            <w:shd w:val="clear" w:color="auto" w:fill="auto"/>
-          </w:tcPr>
-          <w:p>
-            <w:pPr>
-              <w:spacing w:after="0" w:line="240" w:lineRule="auto"/>
-              <w:ind w:left="0" w:firstLine="0"/>
-              <w:jc w:val="left"/>
-              <w:rPr>
-                <w:rFonts w:eastAsia="Times New Roman"/>
-                <w:color w:val="auto"/>
-                <w:sz w:val="24"/>
-                <w:szCs w:val="24"/>
-                <w:lang w:val="en-ZW" w:eastAsia="en-ZW"/>
-              </w:rPr>
-            </w:pPr>
-            <w:r>
-              <w:rPr>
-                <w:rFonts w:eastAsia="Times New Roman"/>
-                <w:color w:val="auto"/>
-                <w:sz w:val="24"/>
-                <w:szCs w:val="24"/>
-                <w:lang w:val="en-ZW" w:eastAsia="en-ZW"/>
-              </w:rPr>
-              <w:t>0</w:t>
-            </w:r>
-          </w:p>
-        </w:tc>
-        <w:tc>
-          <w:tcPr>
-            <w:tcW w:w="3878" w:type="dxa"/>
-            <w:shd w:val="clear" w:color="auto" w:fill="auto"/>
-          </w:tcPr>
-          <w:p>
-            <w:pPr>
-              <w:spacing w:after="0" w:line="240" w:lineRule="auto"/>
-              <w:ind w:left="0" w:firstLine="0"/>
-              <w:jc w:val="left"/>
-              <w:rPr>
-                <w:rFonts w:eastAsia="Times New Roman"/>
-                <w:color w:val="auto"/>
-                <w:sz w:val="24"/>
-                <w:szCs w:val="24"/>
-                <w:lang w:val="en-ZW" w:eastAsia="en-ZW"/>
-              </w:rPr>
-            </w:pPr>
-            <w:r>
-              <w:rPr>
-                <w:rFonts w:eastAsia="Times New Roman"/>
-                <w:color w:val="auto"/>
-                <w:sz w:val="24"/>
-                <w:szCs w:val="24"/>
-                <w:lang w:val="en-ZW" w:eastAsia="en-ZW"/>
-              </w:rPr>
-              <w:t>WITHIN 2 MONTHS</w:t>
-            </w:r>
-          </w:p>
-        </w:tc>
-      </w:tr>
-    </w:tbl>
-    <w:p>
-      <w:pPr>
-        <w:spacing w:after="0" w:line="240" w:lineRule="auto"/>
-        <w:ind w:left="0" w:firstLine="0"/>
-        <w:jc w:val="left"/>
-        <w:rPr>
-          <w:rFonts w:eastAsia="Calibri"/>
-          <w:color w:val="auto"/>
-          <w:sz w:val="24"/>
-          <w:szCs w:val="24"/>
-          <w:lang w:val="en-ZW" w:eastAsia="en-ZW"/>
-        </w:rPr>
-      </w:pPr>
-    </w:p>
-    <w:p>
-      <w:pPr>
-        <w:spacing w:after="0" w:line="240" w:lineRule="auto"/>
-        <w:ind w:left="-601" w:firstLine="0"/>
-        <w:jc w:val="left"/>
-        <w:rPr>
-          <w:rFonts w:eastAsia="Times New Roman"/>
-          <w:color w:val="auto"/>
-          <w:sz w:val="24"/>
-          <w:szCs w:val="24"/>
-          <w:lang w:val="en-ZW" w:eastAsia="en-ZW"/>
-        </w:rPr>
-      </w:pPr>
-    </w:p>
-    <w:p>
-      <w:pPr>
-        <w:spacing w:after="0" w:line="240" w:lineRule="auto"/>
-        <w:ind w:left="0" w:firstLine="0"/>
-        <w:jc w:val="left"/>
-        <w:rPr>
-          <w:rFonts w:eastAsia="Calibri"/>
-          <w:color w:val="auto"/>
-          <w:sz w:val="24"/>
-          <w:szCs w:val="24"/>
-          <w:lang w:val="en-ZW" w:eastAsia="en-ZW"/>
-        </w:rPr>
-      </w:pPr>
-      <w:r>
-        <w:rPr>
-          <w:rFonts w:eastAsia="Calibri"/>
-          <w:color w:val="auto"/>
-          <w:sz w:val="32"/>
-          <w:szCs w:val="24"/>
-          <w:lang w:val="en-ZW" w:eastAsia="en-ZW"/>
-        </w:rPr>
-        <w:t>Statistical summary of findings</w:t>
-      </w:r>
-    </w:p>
-    <w:p>
-      <w:pPr>
-        <w:spacing w:after="0" w:line="240" w:lineRule="auto"/>
-        <w:ind w:left="0" w:firstLine="0"/>
-        <w:jc w:val="left"/>
-        <w:rPr>
-          <w:rFonts w:eastAsia="Calibri"/>
-          <w:color w:val="auto"/>
-          <w:sz w:val="24"/>
-          <w:szCs w:val="24"/>
-          <w:lang w:val="en-ZW" w:eastAsia="en-ZW"/>
-        </w:rPr>
-      </w:pPr>
-      <w:r>
-        <w:rPr>
-          <w:noProof/>
-        </w:rPr>
-        <w:drawing>
-          <wp:inline distT="0" distB="0" distL="0" distR="0" wp14:anchorId="4D5B9C90" wp14:editId="086ED07A">
-            <wp:extent cx="5943600" cy="3050540"/>
-            <wp:effectExtent l="0" t="0" r="0" b="16510"/>
-            <wp:docPr id="23" name="Chart 23">
-              <a:extLst xmlns:a="http://schemas.openxmlformats.org/drawingml/2006/main">
-                <a:ext uri="{FF2B5EF4-FFF2-40B4-BE49-F238E27FC236}">
-                  <a16:creationId xmlns:a16="http://schemas.microsoft.com/office/drawing/2014/main" id="{A8F4121E-164F-4155-B5A6-4DED8AAF8D98}"/>
-                </a:ext>
-              </a:extLst>
-            </wp:docPr>
-            <wp:cNvGraphicFramePr/>
-            <a:graphic xmlns:a="http://schemas.openxmlformats.org/drawingml/2006/main">
-              <a:graphicData uri="http://schemas.openxmlformats.org/drawingml/2006/chart">
-                <c:chart xmlns:c="http://schemas.openxmlformats.org/drawingml/2006/chart" xmlns:r="http://schemas.openxmlformats.org/officeDocument/2006/relationships" r:id="rId25"/>
-              </a:graphicData>
-            </a:graphic>
-          </wp:inline>
-        </w:drawing>
-      </w:r>
-    </w:p>
-    <w:p>
-      <w:pPr>
-        <w:spacing w:after="0" w:line="240" w:lineRule="auto"/>
-        <w:ind w:left="0" w:firstLine="0"/>
-        <w:jc w:val="left"/>
-        <w:rPr>
-          <w:rFonts w:eastAsia="Calibri"/>
-          <w:color w:val="auto"/>
-          <w:sz w:val="24"/>
-          <w:szCs w:val="24"/>
-          <w:lang w:val="en-ZW" w:eastAsia="en-ZW"/>
-        </w:rPr>
-      </w:pPr>
-    </w:p>
-    <w:p>
-      <w:pPr>
-        <w:spacing w:after="0" w:line="240" w:lineRule="auto"/>
-        <w:ind w:left="0" w:firstLine="0"/>
-        <w:jc w:val="left"/>
-        <w:rPr>
-          <w:rFonts w:eastAsia="Calibri"/>
-          <w:color w:val="auto"/>
-          <w:sz w:val="24"/>
-          <w:szCs w:val="24"/>
-          <w:lang w:val="en-ZW" w:eastAsia="en-ZW"/>
-        </w:rPr>
-      </w:pPr>
+      <w:bookmarkEnd w:id="26"/>
     </w:p>
     <w:p>
       <w:pPr>
@@ -14013,7 +12901,7 @@
             </wp:anchor>
           </w:drawing>
         </mc:Choice>
-        <mc:Fallback xmlns:cx1="http://schemas.microsoft.com/office/drawing/2015/9/8/chartex" xmlns:cx2="http://schemas.microsoft.com/office/drawing/2015/10/21/chartex" xmlns:cx3="http://schemas.microsoft.com/office/drawing/2016/5/9/chartex" xmlns:cx4="http://schemas.microsoft.com/office/drawing/2016/5/10/chartex" xmlns:cx5="http://schemas.microsoft.com/office/drawing/2016/5/11/chartex" xmlns:cx6="http://schemas.microsoft.com/office/drawing/2016/5/12/chartex" xmlns:cx7="http://schemas.microsoft.com/office/drawing/2016/5/13/chartex" xmlns:cx8="http://schemas.microsoft.com/office/drawing/2016/5/14/chartex" xmlns:aink="http://schemas.microsoft.com/office/drawing/2016/ink" xmlns:am3d="http://schemas.microsoft.com/office/drawing/2017/model3d" xmlns:w16cex="http://schemas.microsoft.com/office/word/2018/wordml/cex" xmlns:w16cid="http://schemas.microsoft.com/office/word/2016/wordml/cid" xmlns:w16="http://schemas.microsoft.com/office/word/2018/wordml">
+        <mc:Fallback xmlns:w16="http://schemas.microsoft.com/office/word/2018/wordml" xmlns:w16cid="http://schemas.microsoft.com/office/word/2016/wordml/cid" xmlns:w16cex="http://schemas.microsoft.com/office/word/2018/wordml/cex" xmlns:am3d="http://schemas.microsoft.com/office/drawing/2017/model3d" xmlns:aink="http://schemas.microsoft.com/office/drawing/2016/ink" xmlns:cx8="http://schemas.microsoft.com/office/drawing/2016/5/14/chartex" xmlns:cx7="http://schemas.microsoft.com/office/drawing/2016/5/13/chartex" xmlns:cx6="http://schemas.microsoft.com/office/drawing/2016/5/12/chartex" xmlns:cx5="http://schemas.microsoft.com/office/drawing/2016/5/11/chartex" xmlns:cx4="http://schemas.microsoft.com/office/drawing/2016/5/10/chartex" xmlns:cx3="http://schemas.microsoft.com/office/drawing/2016/5/9/chartex" xmlns:cx2="http://schemas.microsoft.com/office/drawing/2015/10/21/chartex" xmlns:cx1="http://schemas.microsoft.com/office/drawing/2015/9/8/chartex">
           <w:pict>
             <v:group w14:anchorId="27FC0A09" id="Group 4571" o:spid="_x0000_s1026" style="position:absolute;margin-left:1in;margin-top:274.5pt;width:467.7pt;height:242.95pt;z-index:-251606016;mso-position-horizontal-relative:page;mso-position-vertical-relative:page" coordsize="59397,30854" o:gfxdata="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">
               <v:shapetype id="_x0000_t75" coordsize="21600,21600" o:spt="75" o:preferrelative="t" path="m@4@5l@4@11@9@11@9@5xe" filled="f" stroked="f">
@@ -14093,7 +12981,7 @@
             </wp:anchor>
           </w:drawing>
         </mc:Choice>
-        <mc:Fallback xmlns:cx1="http://schemas.microsoft.com/office/drawing/2015/9/8/chartex" xmlns:cx2="http://schemas.microsoft.com/office/drawing/2015/10/21/chartex" xmlns:cx3="http://schemas.microsoft.com/office/drawing/2016/5/9/chartex" xmlns:cx4="http://schemas.microsoft.com/office/drawing/2016/5/10/chartex" xmlns:cx5="http://schemas.microsoft.com/office/drawing/2016/5/11/chartex" xmlns:cx6="http://schemas.microsoft.com/office/drawing/2016/5/12/chartex" xmlns:cx7="http://schemas.microsoft.com/office/drawing/2016/5/13/chartex" xmlns:cx8="http://schemas.microsoft.com/office/drawing/2016/5/14/chartex" xmlns:aink="http://schemas.microsoft.com/office/drawing/2016/ink" xmlns:am3d="http://schemas.microsoft.com/office/drawing/2017/model3d" xmlns:w16cex="http://schemas.microsoft.com/office/word/2018/wordml/cex" xmlns:w16cid="http://schemas.microsoft.com/office/word/2016/wordml/cid" xmlns:w16="http://schemas.microsoft.com/office/word/2018/wordml">
+        <mc:Fallback xmlns:w16="http://schemas.microsoft.com/office/word/2018/wordml" xmlns:w16cid="http://schemas.microsoft.com/office/word/2016/wordml/cid" xmlns:w16cex="http://schemas.microsoft.com/office/word/2018/wordml/cex" xmlns:am3d="http://schemas.microsoft.com/office/drawing/2017/model3d" xmlns:aink="http://schemas.microsoft.com/office/drawing/2016/ink" xmlns:cx8="http://schemas.microsoft.com/office/drawing/2016/5/14/chartex" xmlns:cx7="http://schemas.microsoft.com/office/drawing/2016/5/13/chartex" xmlns:cx6="http://schemas.microsoft.com/office/drawing/2016/5/12/chartex" xmlns:cx5="http://schemas.microsoft.com/office/drawing/2016/5/11/chartex" xmlns:cx4="http://schemas.microsoft.com/office/drawing/2016/5/10/chartex" xmlns:cx3="http://schemas.microsoft.com/office/drawing/2016/5/9/chartex" xmlns:cx2="http://schemas.microsoft.com/office/drawing/2015/10/21/chartex" xmlns:cx1="http://schemas.microsoft.com/office/drawing/2015/9/8/chartex">
           <w:pict>
             <v:group w14:anchorId="256CCA54" id="Group 4566" o:spid="_x0000_s1026" style="position:absolute;margin-left:0;margin-top:0;width:0;height:0;z-index:-251609088;mso-position-horizontal-relative:page;mso-position-vertical-relative:page" coordsize="1,1" o:gfxdata="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">
               <w10:wrap anchorx="page" anchory="page"/>
@@ -19622,6 +18510,7 @@
   <w:style w:type="character" w:default="1" w:styleId="DefaultParagraphFont">
     <w:name w:val="Default Paragraph Font"/>
     <w:uiPriority w:val="1"/>
+    <w:semiHidden/>
     <w:unhideWhenUsed/>
   </w:style>
   <w:style w:type="table" w:default="1" w:styleId="TableNormal">
@@ -20497,380 +19386,6 @@
 </w:styles>
 </file>
 
-<file path=word/charts/chart1.xml><?xml version="1.0" encoding="utf-8"?>
-<c:chartSpace xmlns:c="http://schemas.openxmlformats.org/drawingml/2006/chart" xmlns:a="http://schemas.openxmlformats.org/drawingml/2006/main" xmlns:r="http://schemas.openxmlformats.org/officeDocument/2006/relationships" xmlns:c16r2="http://schemas.microsoft.com/office/drawing/2015/06/chart">
-  <c:date1904 val="0"/>
-  <c:lang val="en-US"/>
-  <c:roundedCorners val="0"/>
-  <mc:AlternateContent xmlns:mc="http://schemas.openxmlformats.org/markup-compatibility/2006">
-    <mc:Choice xmlns:c14="http://schemas.microsoft.com/office/drawing/2007/8/2/chart" Requires="c14">
-      <c14:style val="102"/>
-    </mc:Choice>
-    <mc:Fallback>
-      <c:style val="2"/>
-    </mc:Fallback>
-  </mc:AlternateContent>
-  <c:clrMapOvr bg1="lt1" tx1="dk1" bg2="lt2" tx2="dk2" accent1="accent1" accent2="accent2" accent3="accent3" accent4="accent4" accent5="accent5" accent6="accent6" hlink="hlink" folHlink="folHlink"/>
-  <c:chart>
-    <c:autoTitleDeleted val="1"/>
-    <c:plotArea>
-      <c:layout/>
-      <c:pieChart>
-        <c:varyColors val="1"/>
-        <c:ser>
-          <c:idx val="0"/>
-          <c:order val="0"/>
-          <c:dPt>
-            <c:idx val="0"/>
-            <c:bubble3D val="0"/>
-            <c:spPr>
-              <a:solidFill>
-                <a:srgbClr val="FF0000"/>
-              </a:solidFill>
-              <a:ln>
-                <a:noFill/>
-              </a:ln>
-              <a:effectLst>
-                <a:outerShdw blurRad="254000" sx="102000" sy="102000" algn="ctr" rotWithShape="0">
-                  <a:prstClr val="black">
-                    <a:alpha val="20000"/>
-                  </a:prstClr>
-                </a:outerShdw>
-              </a:effectLst>
-            </c:spPr>
-            <c:extLst>
-              <c:ext xmlns:c16="http://schemas.microsoft.com/office/drawing/2014/chart" uri="{C3380CC4-5D6E-409C-BE32-E72D297353CC}">
-                <c16:uniqueId val="{00000001-4C13-4589-80D2-FB49FA6C3C5C}"/>
-              </c:ext>
-            </c:extLst>
-          </c:dPt>
-          <c:dPt>
-            <c:idx val="1"/>
-            <c:bubble3D val="0"/>
-            <c:spPr>
-              <a:solidFill>
-                <a:schemeClr val="accent2"/>
-              </a:solidFill>
-              <a:ln>
-                <a:noFill/>
-              </a:ln>
-              <a:effectLst>
-                <a:outerShdw blurRad="254000" sx="102000" sy="102000" algn="ctr" rotWithShape="0">
-                  <a:prstClr val="black">
-                    <a:alpha val="20000"/>
-                  </a:prstClr>
-                </a:outerShdw>
-              </a:effectLst>
-            </c:spPr>
-            <c:extLst>
-              <c:ext xmlns:c16="http://schemas.microsoft.com/office/drawing/2014/chart" uri="{C3380CC4-5D6E-409C-BE32-E72D297353CC}">
-                <c16:uniqueId val="{00000003-4C13-4589-80D2-FB49FA6C3C5C}"/>
-              </c:ext>
-            </c:extLst>
-          </c:dPt>
-          <c:dPt>
-            <c:idx val="2"/>
-            <c:bubble3D val="0"/>
-            <c:spPr>
-              <a:solidFill>
-                <a:srgbClr val="FFFF00"/>
-              </a:solidFill>
-              <a:ln>
-                <a:noFill/>
-              </a:ln>
-              <a:effectLst>
-                <a:outerShdw blurRad="254000" sx="102000" sy="102000" algn="ctr" rotWithShape="0">
-                  <a:prstClr val="black">
-                    <a:alpha val="20000"/>
-                  </a:prstClr>
-                </a:outerShdw>
-              </a:effectLst>
-            </c:spPr>
-            <c:extLst>
-              <c:ext xmlns:c16="http://schemas.microsoft.com/office/drawing/2014/chart" uri="{C3380CC4-5D6E-409C-BE32-E72D297353CC}">
-                <c16:uniqueId val="{00000005-4C13-4589-80D2-FB49FA6C3C5C}"/>
-              </c:ext>
-            </c:extLst>
-          </c:dPt>
-          <c:dPt>
-            <c:idx val="3"/>
-            <c:bubble3D val="0"/>
-            <c:spPr>
-              <a:solidFill>
-                <a:srgbClr val="92D050"/>
-              </a:solidFill>
-              <a:ln>
-                <a:noFill/>
-              </a:ln>
-              <a:effectLst>
-                <a:outerShdw blurRad="254000" sx="102000" sy="102000" algn="ctr" rotWithShape="0">
-                  <a:prstClr val="black">
-                    <a:alpha val="20000"/>
-                  </a:prstClr>
-                </a:outerShdw>
-              </a:effectLst>
-            </c:spPr>
-            <c:extLst>
-              <c:ext xmlns:c16="http://schemas.microsoft.com/office/drawing/2014/chart" uri="{C3380CC4-5D6E-409C-BE32-E72D297353CC}">
-                <c16:uniqueId val="{00000007-4C13-4589-80D2-FB49FA6C3C5C}"/>
-              </c:ext>
-            </c:extLst>
-          </c:dPt>
-          <c:dPt>
-            <c:idx val="4"/>
-            <c:bubble3D val="0"/>
-            <c:spPr>
-              <a:solidFill>
-                <a:srgbClr val="00B0F0"/>
-              </a:solidFill>
-              <a:ln>
-                <a:noFill/>
-              </a:ln>
-              <a:effectLst>
-                <a:outerShdw blurRad="254000" sx="102000" sy="102000" algn="ctr" rotWithShape="0">
-                  <a:prstClr val="black">
-                    <a:alpha val="20000"/>
-                  </a:prstClr>
-                </a:outerShdw>
-              </a:effectLst>
-            </c:spPr>
-            <c:extLst>
-              <c:ext xmlns:c16="http://schemas.microsoft.com/office/drawing/2014/chart" uri="{C3380CC4-5D6E-409C-BE32-E72D297353CC}">
-                <c16:uniqueId val="{00000009-4C13-4589-80D2-FB49FA6C3C5C}"/>
-              </c:ext>
-            </c:extLst>
-          </c:dPt>
-          <c:dLbls>
-            <c:spPr>
-              <a:pattFill prst="pct75">
-                <a:fgClr>
-                  <a:schemeClr val="dk1">
-                    <a:lumMod val="75000"/>
-                    <a:lumOff val="25000"/>
-                  </a:schemeClr>
-                </a:fgClr>
-                <a:bgClr>
-                  <a:schemeClr val="dk1">
-                    <a:lumMod val="65000"/>
-                    <a:lumOff val="35000"/>
-                  </a:schemeClr>
-                </a:bgClr>
-              </a:pattFill>
-              <a:ln>
-                <a:noFill/>
-              </a:ln>
-              <a:effectLst>
-                <a:outerShdw blurRad="50800" dist="38100" dir="2700000" algn="tl" rotWithShape="0">
-                  <a:prstClr val="black">
-                    <a:alpha val="40000"/>
-                  </a:prstClr>
-                </a:outerShdw>
-              </a:effectLst>
-            </c:spPr>
-            <c:txPr>
-              <a:bodyPr rot="0" spcFirstLastPara="1" vertOverflow="ellipsis" vert="horz" wrap="square" lIns="38100" tIns="19050" rIns="38100" bIns="19050" anchor="ctr" anchorCtr="1">
-                <a:spAutoFit/>
-              </a:bodyPr>
-              <a:lstStyle/>
-              <a:p>
-                <a:pPr>
-                  <a:defRPr sz="1000" b="1" i="0" u="none" strike="noStrike" kern="1200" baseline="0">
-                    <a:solidFill>
-                      <a:schemeClr val="lt1"/>
-                    </a:solidFill>
-                    <a:latin typeface="+mn-lt"/>
-                    <a:ea typeface="+mn-ea"/>
-                    <a:cs typeface="+mn-cs"/>
-                  </a:defRPr>
-                </a:pPr>
-                <a:endParaRPr lang="en-US"/>
-              </a:p>
-            </c:txPr>
-            <c:dLblPos val="ctr"/>
-            <c:showLegendKey val="0"/>
-            <c:showVal val="0"/>
-            <c:showCatName val="0"/>
-            <c:showSerName val="0"/>
-            <c:showPercent val="1"/>
-            <c:showBubbleSize val="0"/>
-            <c:showLeaderLines val="1"/>
-            <c:leaderLines>
-              <c:spPr>
-                <a:ln w="9525">
-                  <a:solidFill>
-                    <a:schemeClr val="dk1">
-                      <a:lumMod val="50000"/>
-                      <a:lumOff val="50000"/>
-                    </a:schemeClr>
-                  </a:solidFill>
-                </a:ln>
-                <a:effectLst/>
-              </c:spPr>
-            </c:leaderLines>
-            <c:extLst>
-              <c:ext xmlns:c15="http://schemas.microsoft.com/office/drawing/2012/chart" uri="{CE6537A1-D6FC-4f65-9D91-7224C49458BB}"/>
-            </c:extLst>
-          </c:dLbls>
-          <c:cat>
-            <c:strRef>
-              <c:f>Sheet2!$A$2:$A$6</c:f>
-              <c:strCache>
-                <c:ptCount val="5"/>
-                <c:pt idx="0">
-                  <c:v>Critical </c:v>
-                </c:pt>
-                <c:pt idx="1">
-                  <c:v>High</c:v>
-                </c:pt>
-                <c:pt idx="2">
-                  <c:v>Medium</c:v>
-                </c:pt>
-                <c:pt idx="3">
-                  <c:v>Low</c:v>
-                </c:pt>
-                <c:pt idx="4">
-                  <c:v>Informational </c:v>
-                </c:pt>
-              </c:strCache>
-            </c:strRef>
-          </c:cat>
-          <c:val>
-            <c:numRef>
-              <c:f>Sheet2!$B$2:$B$6</c:f>
-              <c:numCache>
-                <c:formatCode>General</c:formatCode>
-                <c:ptCount val="5"/>
-                <c:pt idx="0">
-                  <c:v>2</c:v>
-                </c:pt>
-                <c:pt idx="1">
-                  <c:v>0</c:v>
-                </c:pt>
-                <c:pt idx="2">
-                  <c:v>5</c:v>
-                </c:pt>
-                <c:pt idx="3">
-                  <c:v>1</c:v>
-                </c:pt>
-                <c:pt idx="4">
-                  <c:v>0</c:v>
-                </c:pt>
-              </c:numCache>
-            </c:numRef>
-          </c:val>
-          <c:extLst>
-            <c:ext xmlns:c16="http://schemas.microsoft.com/office/drawing/2014/chart" uri="{C3380CC4-5D6E-409C-BE32-E72D297353CC}">
-              <c16:uniqueId val="{0000000A-4C13-4589-80D2-FB49FA6C3C5C}"/>
-            </c:ext>
-          </c:extLst>
-        </c:ser>
-        <c:dLbls>
-          <c:dLblPos val="ctr"/>
-          <c:showLegendKey val="0"/>
-          <c:showVal val="0"/>
-          <c:showCatName val="0"/>
-          <c:showSerName val="0"/>
-          <c:showPercent val="1"/>
-          <c:showBubbleSize val="0"/>
-          <c:showLeaderLines val="1"/>
-        </c:dLbls>
-        <c:firstSliceAng val="0"/>
-      </c:pieChart>
-      <c:spPr>
-        <a:noFill/>
-        <a:ln>
-          <a:noFill/>
-        </a:ln>
-        <a:effectLst/>
-      </c:spPr>
-    </c:plotArea>
-    <c:legend>
-      <c:legendPos val="r"/>
-      <c:overlay val="0"/>
-      <c:spPr>
-        <a:solidFill>
-          <a:schemeClr val="lt1">
-            <a:lumMod val="95000"/>
-            <a:alpha val="39000"/>
-          </a:schemeClr>
-        </a:solidFill>
-        <a:ln>
-          <a:noFill/>
-        </a:ln>
-        <a:effectLst/>
-      </c:spPr>
-      <c:txPr>
-        <a:bodyPr rot="0" spcFirstLastPara="1" vertOverflow="ellipsis" vert="horz" wrap="square" anchor="ctr" anchorCtr="1"/>
-        <a:lstStyle/>
-        <a:p>
-          <a:pPr>
-            <a:defRPr sz="900" b="0" i="0" u="none" strike="noStrike" kern="1200" baseline="0">
-              <a:solidFill>
-                <a:schemeClr val="dk1">
-                  <a:lumMod val="75000"/>
-                  <a:lumOff val="25000"/>
-                </a:schemeClr>
-              </a:solidFill>
-              <a:latin typeface="+mn-lt"/>
-              <a:ea typeface="+mn-ea"/>
-              <a:cs typeface="+mn-cs"/>
-            </a:defRPr>
-          </a:pPr>
-          <a:endParaRPr lang="en-US"/>
-        </a:p>
-      </c:txPr>
-    </c:legend>
-    <c:plotVisOnly val="1"/>
-    <c:dispBlanksAs val="gap"/>
-    <c:showDLblsOverMax val="0"/>
-  </c:chart>
-  <c:spPr>
-    <a:gradFill flip="none" rotWithShape="1">
-      <a:gsLst>
-        <a:gs pos="0">
-          <a:schemeClr val="lt1"/>
-        </a:gs>
-        <a:gs pos="39000">
-          <a:schemeClr val="lt1"/>
-        </a:gs>
-        <a:gs pos="100000">
-          <a:schemeClr val="lt1">
-            <a:lumMod val="75000"/>
-          </a:schemeClr>
-        </a:gs>
-      </a:gsLst>
-      <a:path path="circle">
-        <a:fillToRect l="50000" t="-80000" r="50000" b="180000"/>
-      </a:path>
-      <a:tileRect/>
-    </a:gradFill>
-    <a:ln w="9525" cap="flat" cmpd="sng" algn="ctr">
-      <a:solidFill>
-        <a:schemeClr val="dk1">
-          <a:lumMod val="25000"/>
-          <a:lumOff val="75000"/>
-        </a:schemeClr>
-      </a:solidFill>
-      <a:round/>
-    </a:ln>
-    <a:effectLst/>
-  </c:spPr>
-  <c:txPr>
-    <a:bodyPr/>
-    <a:lstStyle/>
-    <a:p>
-      <a:pPr>
-        <a:defRPr/>
-      </a:pPr>
-      <a:endParaRPr lang="en-US"/>
-    </a:p>
-  </c:txPr>
-  <c:externalData r:id="rId2">
-    <c:autoUpdate val="0"/>
-  </c:externalData>
-</c:chartSpace>
-</file>
-
 <file path=word/theme/theme1.xml><?xml version="1.0" encoding="utf-8"?>
 <a:theme xmlns:a="http://schemas.openxmlformats.org/drawingml/2006/main" name="Office Theme">
   <a:themeElements>
@@ -21166,298 +19681,12 @@
 </a:theme>
 </file>
 
-<file path=word/theme/themeOverride1.xml><?xml version="1.0" encoding="utf-8"?>
-<a:themeOverride xmlns:a="http://schemas.openxmlformats.org/drawingml/2006/main">
-  <a:clrScheme name="Office">
-    <a:dk1>
-      <a:sysClr val="windowText" lastClr="000000"/>
-    </a:dk1>
-    <a:lt1>
-      <a:sysClr val="window" lastClr="FFFFFF"/>
-    </a:lt1>
-    <a:dk2>
-      <a:srgbClr val="44546A"/>
-    </a:dk2>
-    <a:lt2>
-      <a:srgbClr val="E7E6E6"/>
-    </a:lt2>
-    <a:accent1>
-      <a:srgbClr val="4472C4"/>
-    </a:accent1>
-    <a:accent2>
-      <a:srgbClr val="ED7D31"/>
-    </a:accent2>
-    <a:accent3>
-      <a:srgbClr val="A5A5A5"/>
-    </a:accent3>
-    <a:accent4>
-      <a:srgbClr val="FFC000"/>
-    </a:accent4>
-    <a:accent5>
-      <a:srgbClr val="5B9BD5"/>
-    </a:accent5>
-    <a:accent6>
-      <a:srgbClr val="70AD47"/>
-    </a:accent6>
-    <a:hlink>
-      <a:srgbClr val="0563C1"/>
-    </a:hlink>
-    <a:folHlink>
-      <a:srgbClr val="954F72"/>
-    </a:folHlink>
-  </a:clrScheme>
-  <a:fontScheme name="Office">
-    <a:majorFont>
-      <a:latin typeface="Calibri Light" panose="020F0302020204030204"/>
-      <a:ea typeface=""/>
-      <a:cs typeface=""/>
-      <a:font script="Jpan" typeface="游ゴシック Light"/>
-      <a:font script="Hang" typeface="맑은 고딕"/>
-      <a:font script="Hans" typeface="等线 Light"/>
-      <a:font script="Hant" typeface="新細明體"/>
-      <a:font script="Arab" typeface="Times New Roman"/>
-      <a:font script="Hebr" typeface="Times New Roman"/>
-      <a:font script="Thai" typeface="Tahoma"/>
-      <a:font script="Ethi" typeface="Nyala"/>
-      <a:font script="Beng" typeface="Vrinda"/>
-      <a:font script="Gujr" typeface="Shruti"/>
-      <a:font script="Khmr" typeface="MoolBoran"/>
-      <a:font script="Knda" typeface="Tunga"/>
-      <a:font script="Guru" typeface="Raavi"/>
-      <a:font script="Cans" typeface="Euphemia"/>
-      <a:font script="Cher" typeface="Plantagenet Cherokee"/>
-      <a:font script="Yiii" typeface="Microsoft Yi Baiti"/>
-      <a:font script="Tibt" typeface="Microsoft Himalaya"/>
-      <a:font script="Thaa" typeface="MV Boli"/>
-      <a:font script="Deva" typeface="Mangal"/>
-      <a:font script="Telu" typeface="Gautami"/>
-      <a:font script="Taml" typeface="Latha"/>
-      <a:font script="Syrc" typeface="Estrangelo Edessa"/>
-      <a:font script="Orya" typeface="Kalinga"/>
-      <a:font script="Mlym" typeface="Kartika"/>
-      <a:font script="Laoo" typeface="DokChampa"/>
-      <a:font script="Sinh" typeface="Iskoola Pota"/>
-      <a:font script="Mong" typeface="Mongolian Baiti"/>
-      <a:font script="Viet" typeface="Times New Roman"/>
-      <a:font script="Uigh" typeface="Microsoft Uighur"/>
-      <a:font script="Geor" typeface="Sylfaen"/>
-      <a:font script="Armn" typeface="Arial"/>
-      <a:font script="Bugi" typeface="Leelawadee UI"/>
-      <a:font script="Bopo" typeface="Microsoft JhengHei"/>
-      <a:font script="Java" typeface="Javanese Text"/>
-      <a:font script="Lisu" typeface="Segoe UI"/>
-      <a:font script="Mymr" typeface="Myanmar Text"/>
-      <a:font script="Nkoo" typeface="Ebrima"/>
-      <a:font script="Olck" typeface="Nirmala UI"/>
-      <a:font script="Osma" typeface="Ebrima"/>
-      <a:font script="Phag" typeface="Phagspa"/>
-      <a:font script="Syrn" typeface="Estrangelo Edessa"/>
-      <a:font script="Syrj" typeface="Estrangelo Edessa"/>
-      <a:font script="Syre" typeface="Estrangelo Edessa"/>
-      <a:font script="Sora" typeface="Nirmala UI"/>
-      <a:font script="Tale" typeface="Microsoft Tai Le"/>
-      <a:font script="Talu" typeface="Microsoft New Tai Lue"/>
-      <a:font script="Tfng" typeface="Ebrima"/>
-    </a:majorFont>
-    <a:minorFont>
-      <a:latin typeface="Calibri" panose="020F0502020204030204"/>
-      <a:ea typeface=""/>
-      <a:cs typeface=""/>
-      <a:font script="Jpan" typeface="游ゴシック"/>
-      <a:font script="Hang" typeface="맑은 고딕"/>
-      <a:font script="Hans" typeface="等线"/>
-      <a:font script="Hant" typeface="新細明體"/>
-      <a:font script="Arab" typeface="Arial"/>
-      <a:font script="Hebr" typeface="Arial"/>
-      <a:font script="Thai" typeface="Tahoma"/>
-      <a:font script="Ethi" typeface="Nyala"/>
-      <a:font script="Beng" typeface="Vrinda"/>
-      <a:font script="Gujr" typeface="Shruti"/>
-      <a:font script="Khmr" typeface="DaunPenh"/>
-      <a:font script="Knda" typeface="Tunga"/>
-      <a:font script="Guru" typeface="Raavi"/>
-      <a:font script="Cans" typeface="Euphemia"/>
-      <a:font script="Cher" typeface="Plantagenet Cherokee"/>
-      <a:font script="Yiii" typeface="Microsoft Yi Baiti"/>
-      <a:font script="Tibt" typeface="Microsoft Himalaya"/>
-      <a:font script="Thaa" typeface="MV Boli"/>
-      <a:font script="Deva" typeface="Mangal"/>
-      <a:font script="Telu" typeface="Gautami"/>
-      <a:font script="Taml" typeface="Latha"/>
-      <a:font script="Syrc" typeface="Estrangelo Edessa"/>
-      <a:font script="Orya" typeface="Kalinga"/>
-      <a:font script="Mlym" typeface="Kartika"/>
-      <a:font script="Laoo" typeface="DokChampa"/>
-      <a:font script="Sinh" typeface="Iskoola Pota"/>
-      <a:font script="Mong" typeface="Mongolian Baiti"/>
-      <a:font script="Viet" typeface="Arial"/>
-      <a:font script="Uigh" typeface="Microsoft Uighur"/>
-      <a:font script="Geor" typeface="Sylfaen"/>
-      <a:font script="Armn" typeface="Arial"/>
-      <a:font script="Bugi" typeface="Leelawadee UI"/>
-      <a:font script="Bopo" typeface="Microsoft JhengHei"/>
-      <a:font script="Java" typeface="Javanese Text"/>
-      <a:font script="Lisu" typeface="Segoe UI"/>
-      <a:font script="Mymr" typeface="Myanmar Text"/>
-      <a:font script="Nkoo" typeface="Ebrima"/>
-      <a:font script="Olck" typeface="Nirmala UI"/>
-      <a:font script="Osma" typeface="Ebrima"/>
-      <a:font script="Phag" typeface="Phagspa"/>
-      <a:font script="Syrn" typeface="Estrangelo Edessa"/>
-      <a:font script="Syrj" typeface="Estrangelo Edessa"/>
-      <a:font script="Syre" typeface="Estrangelo Edessa"/>
-      <a:font script="Sora" typeface="Nirmala UI"/>
-      <a:font script="Tale" typeface="Microsoft Tai Le"/>
-      <a:font script="Talu" typeface="Microsoft New Tai Lue"/>
-      <a:font script="Tfng" typeface="Ebrima"/>
-    </a:minorFont>
-  </a:fontScheme>
-  <a:fmtScheme name="Office">
-    <a:fillStyleLst>
-      <a:solidFill>
-        <a:schemeClr val="phClr"/>
-      </a:solidFill>
-      <a:gradFill rotWithShape="1">
-        <a:gsLst>
-          <a:gs pos="0">
-            <a:schemeClr val="phClr">
-              <a:lumMod val="110000"/>
-              <a:satMod val="105000"/>
-              <a:tint val="67000"/>
-            </a:schemeClr>
-          </a:gs>
-          <a:gs pos="50000">
-            <a:schemeClr val="phClr">
-              <a:lumMod val="105000"/>
-              <a:satMod val="103000"/>
-              <a:tint val="73000"/>
-            </a:schemeClr>
-          </a:gs>
-          <a:gs pos="100000">
-            <a:schemeClr val="phClr">
-              <a:lumMod val="105000"/>
-              <a:satMod val="109000"/>
-              <a:tint val="81000"/>
-            </a:schemeClr>
-          </a:gs>
-        </a:gsLst>
-        <a:lin ang="5400000" scaled="0"/>
-      </a:gradFill>
-      <a:gradFill rotWithShape="1">
-        <a:gsLst>
-          <a:gs pos="0">
-            <a:schemeClr val="phClr">
-              <a:satMod val="103000"/>
-              <a:lumMod val="102000"/>
-              <a:tint val="94000"/>
-            </a:schemeClr>
-          </a:gs>
-          <a:gs pos="50000">
-            <a:schemeClr val="phClr">
-              <a:satMod val="110000"/>
-              <a:lumMod val="100000"/>
-              <a:shade val="100000"/>
-            </a:schemeClr>
-          </a:gs>
-          <a:gs pos="100000">
-            <a:schemeClr val="phClr">
-              <a:lumMod val="99000"/>
-              <a:satMod val="120000"/>
-              <a:shade val="78000"/>
-            </a:schemeClr>
-          </a:gs>
-        </a:gsLst>
-        <a:lin ang="5400000" scaled="0"/>
-      </a:gradFill>
-    </a:fillStyleLst>
-    <a:lnStyleLst>
-      <a:ln w="6350" cap="flat" cmpd="sng" algn="ctr">
-        <a:solidFill>
-          <a:schemeClr val="phClr"/>
-        </a:solidFill>
-        <a:prstDash val="solid"/>
-        <a:miter lim="800000"/>
-      </a:ln>
-      <a:ln w="12700" cap="flat" cmpd="sng" algn="ctr">
-        <a:solidFill>
-          <a:schemeClr val="phClr"/>
-        </a:solidFill>
-        <a:prstDash val="solid"/>
-        <a:miter lim="800000"/>
-      </a:ln>
-      <a:ln w="19050" cap="flat" cmpd="sng" algn="ctr">
-        <a:solidFill>
-          <a:schemeClr val="phClr"/>
-        </a:solidFill>
-        <a:prstDash val="solid"/>
-        <a:miter lim="800000"/>
-      </a:ln>
-    </a:lnStyleLst>
-    <a:effectStyleLst>
-      <a:effectStyle>
-        <a:effectLst/>
-      </a:effectStyle>
-      <a:effectStyle>
-        <a:effectLst/>
-      </a:effectStyle>
-      <a:effectStyle>
-        <a:effectLst>
-          <a:outerShdw blurRad="57150" dist="19050" dir="5400000" algn="ctr" rotWithShape="0">
-            <a:srgbClr val="000000">
-              <a:alpha val="63000"/>
-            </a:srgbClr>
-          </a:outerShdw>
-        </a:effectLst>
-      </a:effectStyle>
-    </a:effectStyleLst>
-    <a:bgFillStyleLst>
-      <a:solidFill>
-        <a:schemeClr val="phClr"/>
-      </a:solidFill>
-      <a:solidFill>
-        <a:schemeClr val="phClr">
-          <a:tint val="95000"/>
-          <a:satMod val="170000"/>
-        </a:schemeClr>
-      </a:solidFill>
-      <a:gradFill rotWithShape="1">
-        <a:gsLst>
-          <a:gs pos="0">
-            <a:schemeClr val="phClr">
-              <a:tint val="93000"/>
-              <a:satMod val="150000"/>
-              <a:shade val="98000"/>
-              <a:lumMod val="102000"/>
-            </a:schemeClr>
-          </a:gs>
-          <a:gs pos="50000">
-            <a:schemeClr val="phClr">
-              <a:tint val="98000"/>
-              <a:satMod val="130000"/>
-              <a:shade val="90000"/>
-              <a:lumMod val="103000"/>
-            </a:schemeClr>
-          </a:gs>
-          <a:gs pos="100000">
-            <a:schemeClr val="phClr">
-              <a:shade val="63000"/>
-              <a:satMod val="120000"/>
-            </a:schemeClr>
-          </a:gs>
-        </a:gsLst>
-        <a:lin ang="5400000" scaled="0"/>
-      </a:gradFill>
-    </a:bgFillStyleLst>
-  </a:fmtScheme>
-</a:themeOverride>
-</file>
-
 <file path=customXml/item1.xml><?xml version="1.0" encoding="utf-8"?>
 <b:Sources xmlns:b="http://schemas.openxmlformats.org/officeDocument/2006/bibliography" xmlns="http://schemas.openxmlformats.org/officeDocument/2006/bibliography" SelectedStyle="\APASixthEditionOfficeOnline.xsl" StyleName="APA" Version="6"/>
 </file>
 
 <file path=customXml/itemProps1.xml><?xml version="1.0" encoding="utf-8"?>
-<ds:datastoreItem xmlns:ds="http://schemas.openxmlformats.org/officeDocument/2006/customXml" ds:itemID="{D12AC160-DE18-43B8-9C91-85D7C44F9664}">
+<ds:datastoreItem xmlns:ds="http://schemas.openxmlformats.org/officeDocument/2006/customXml" ds:itemID="{291E4886-C0C9-41A6-953C-034EDD85B189}">
   <ds:schemaRefs>
     <ds:schemaRef ds:uri="http://schemas.openxmlformats.org/officeDocument/2006/bibliography"/>
   </ds:schemaRefs>

</xml_diff>

<commit_message>
Multiple POCs, Pagination, Search, Reports
Multiple POCs -> issues can now have multiple proof of concept images uploaded (inline formsets). Involved a lot of restructuring and changes to class based instead of function based views,

Pagination -> on the home and analysis/issueListView pages,

Search -> got vulnerability searching working again in the issue create view,

Reports ->fixed the template doc to work with multiple poc images. also added text cleaning from the clean-text module
</commit_message>
<xml_diff>
--- a/core/static/core/report template/Report Template.docx
+++ b/core/static/core/report template/Report Template.docx
@@ -4766,14 +4766,27 @@
       <w:r>
         <w:t xml:space="preserve">Figure </w:t>
       </w:r>
-      <w:fldSimple w:instr=" SEQ Figure \* ARABIC ">
-        <w:r>
-          <w:rPr>
-            <w:noProof/>
-          </w:rPr>
-          <w:t>1</w:t>
-        </w:r>
-      </w:fldSimple>
+      <w:r>
+        <w:fldChar w:fldCharType="begin"/>
+      </w:r>
+      <w:r>
+        <w:instrText xml:space="preserve"> SEQ Figure \* ARABIC </w:instrText>
+      </w:r>
+      <w:r>
+        <w:fldChar w:fldCharType="separate"/>
+      </w:r>
+      <w:r>
+        <w:rPr>
+          <w:noProof/>
+        </w:rPr>
+        <w:t>1</w:t>
+      </w:r>
+      <w:r>
+        <w:rPr>
+          <w:noProof/>
+        </w:rPr>
+        <w:fldChar w:fldCharType="end"/>
+      </w:r>
       <w:r>
         <w:t>:</w:t>
       </w:r>
@@ -6511,14 +6524,27 @@
       <w:r>
         <w:t xml:space="preserve">Figure </w:t>
       </w:r>
-      <w:fldSimple w:instr=" SEQ Figure \* ARABIC ">
-        <w:r>
-          <w:rPr>
-            <w:noProof/>
-          </w:rPr>
-          <w:t>2</w:t>
-        </w:r>
-      </w:fldSimple>
+      <w:r>
+        <w:fldChar w:fldCharType="begin"/>
+      </w:r>
+      <w:r>
+        <w:instrText xml:space="preserve"> SEQ Figure \* ARABIC </w:instrText>
+      </w:r>
+      <w:r>
+        <w:fldChar w:fldCharType="separate"/>
+      </w:r>
+      <w:r>
+        <w:rPr>
+          <w:noProof/>
+        </w:rPr>
+        <w:t>2</w:t>
+      </w:r>
+      <w:r>
+        <w:rPr>
+          <w:noProof/>
+        </w:rPr>
+        <w:fldChar w:fldCharType="end"/>
+      </w:r>
       <w:r>
         <w:t>:</w:t>
       </w:r>
@@ -9732,14 +9758,27 @@
       <w:r>
         <w:t xml:space="preserve">Figure </w:t>
       </w:r>
-      <w:fldSimple w:instr=" SEQ Figure \* ARABIC ">
-        <w:r>
-          <w:rPr>
-            <w:noProof/>
-          </w:rPr>
-          <w:t>3</w:t>
-        </w:r>
-      </w:fldSimple>
+      <w:r>
+        <w:fldChar w:fldCharType="begin"/>
+      </w:r>
+      <w:r>
+        <w:instrText xml:space="preserve"> SEQ Figure \* ARABIC </w:instrText>
+      </w:r>
+      <w:r>
+        <w:fldChar w:fldCharType="separate"/>
+      </w:r>
+      <w:r>
+        <w:rPr>
+          <w:noProof/>
+        </w:rPr>
+        <w:t>3</w:t>
+      </w:r>
+      <w:r>
+        <w:rPr>
+          <w:noProof/>
+        </w:rPr>
+        <w:fldChar w:fldCharType="end"/>
+      </w:r>
       <w:r>
         <w:rPr>
           <w:noProof/>
@@ -11922,14 +11961,27 @@
       <w:r>
         <w:t xml:space="preserve">Table </w:t>
       </w:r>
-      <w:fldSimple w:instr=" SEQ Table \* ARABIC ">
-        <w:r>
-          <w:rPr>
-            <w:noProof/>
-          </w:rPr>
-          <w:t>1</w:t>
-        </w:r>
-      </w:fldSimple>
+      <w:r>
+        <w:fldChar w:fldCharType="begin"/>
+      </w:r>
+      <w:r>
+        <w:instrText xml:space="preserve"> SEQ Table \* ARABIC </w:instrText>
+      </w:r>
+      <w:r>
+        <w:fldChar w:fldCharType="separate"/>
+      </w:r>
+      <w:r>
+        <w:rPr>
+          <w:noProof/>
+        </w:rPr>
+        <w:t>1</w:t>
+      </w:r>
+      <w:r>
+        <w:rPr>
+          <w:noProof/>
+        </w:rPr>
+        <w:fldChar w:fldCharType="end"/>
+      </w:r>
       <w:r>
         <w:t>: Vulnerability summary</w:t>
       </w:r>
@@ -12389,7 +12441,37 @@
           <w:szCs w:val="24"/>
           <w:lang w:val="en-ZW" w:eastAsia="en-ZW"/>
         </w:rPr>
-        <w:t>{% if issue.proof_screenshot %</w:t>
+        <w:t xml:space="preserve">{% if </w:t>
+      </w:r>
+      <w:r>
+        <w:rPr>
+          <w:bCs/>
+          <w:color w:val="auto"/>
+          <w:sz w:val="24"/>
+          <w:szCs w:val="24"/>
+          <w:lang w:val="en-ZW" w:eastAsia="en-ZW"/>
+        </w:rPr>
+        <w:t>issue.</w:t>
+      </w:r>
+      <w:r>
+        <w:rPr>
+          <w:bCs/>
+          <w:color w:val="auto"/>
+          <w:sz w:val="24"/>
+          <w:szCs w:val="24"/>
+          <w:lang w:val="en-ZW" w:eastAsia="en-ZW"/>
+        </w:rPr>
+        <w:t>poc_list</w:t>
+      </w:r>
+      <w:r>
+        <w:rPr>
+          <w:bCs/>
+          <w:color w:val="auto"/>
+          <w:sz w:val="24"/>
+          <w:szCs w:val="24"/>
+          <w:lang w:val="en-ZW" w:eastAsia="en-ZW"/>
+        </w:rPr>
+        <w:t xml:space="preserve"> %</w:t>
       </w:r>
       <w:r>
         <w:rPr>
@@ -12426,6 +12508,8 @@
         </w:rPr>
         <w:t xml:space="preserve">Proof of Concept </w:t>
       </w:r>
+      <w:bookmarkStart w:id="24" w:name="_GoBack"/>
+      <w:bookmarkEnd w:id="24"/>
       <w:r>
         <w:rPr>
           <w:rFonts w:eastAsia="Times New Roman"/>
@@ -12438,6 +12522,99 @@
       </w:r>
     </w:p>
     <w:p>
+      <w:r>
+        <w:t>{%</w:t>
+      </w:r>
+      <w:r>
+        <w:t xml:space="preserve"> for poc in </w:t>
+      </w:r>
+      <w:r>
+        <w:t>issue.</w:t>
+      </w:r>
+      <w:r>
+        <w:t>poc_list</w:t>
+      </w:r>
+      <w:r>
+        <w:t xml:space="preserve"> %</w:t>
+      </w:r>
+      <w:r>
+        <w:t>}</w:t>
+      </w:r>
+    </w:p>
+    <w:p>
+      <w:pPr>
+        <w:spacing w:after="0" w:line="240" w:lineRule="auto"/>
+        <w:ind w:left="0" w:firstLine="0"/>
+        <w:jc w:val="left"/>
+        <w:rPr>
+          <w:rFonts w:eastAsia="Times New Roman"/>
+          <w:color w:val="auto"/>
+          <w:sz w:val="24"/>
+          <w:szCs w:val="24"/>
+          <w:lang w:val="en-ZW" w:eastAsia="en-ZW"/>
+        </w:rPr>
+      </w:pPr>
+      <w:r>
+        <w:rPr>
+          <w:rFonts w:eastAsia="Times New Roman"/>
+          <w:color w:val="auto"/>
+          <w:sz w:val="24"/>
+          <w:szCs w:val="24"/>
+          <w:lang w:val="en-ZW" w:eastAsia="en-ZW"/>
+        </w:rPr>
+        <w:t xml:space="preserve">{{ </w:t>
+      </w:r>
+      <w:r>
+        <w:rPr>
+          <w:rFonts w:eastAsia="Times New Roman"/>
+          <w:color w:val="auto"/>
+          <w:sz w:val="24"/>
+          <w:szCs w:val="24"/>
+          <w:lang w:val="en-ZW" w:eastAsia="en-ZW"/>
+        </w:rPr>
+        <w:t>poc</w:t>
+      </w:r>
+      <w:r>
+        <w:rPr>
+          <w:rFonts w:eastAsia="Times New Roman"/>
+          <w:color w:val="auto"/>
+          <w:sz w:val="24"/>
+          <w:szCs w:val="24"/>
+          <w:lang w:val="en-ZW" w:eastAsia="en-ZW"/>
+        </w:rPr>
+        <w:t xml:space="preserve"> }}</w:t>
+      </w:r>
+    </w:p>
+    <w:p>
+      <w:pPr>
+        <w:spacing w:after="0" w:line="240" w:lineRule="auto"/>
+        <w:ind w:left="0" w:firstLine="0"/>
+        <w:jc w:val="left"/>
+        <w:rPr>
+          <w:rFonts w:eastAsia="Calibri"/>
+          <w:color w:val="auto"/>
+          <w:sz w:val="24"/>
+          <w:szCs w:val="24"/>
+          <w:lang w:val="en-ZW" w:eastAsia="en-ZW"/>
+        </w:rPr>
+      </w:pPr>
+      <w:r>
+        <w:rPr>
+          <w:rFonts w:eastAsia="Calibri"/>
+          <w:color w:val="auto"/>
+          <w:sz w:val="24"/>
+          <w:szCs w:val="24"/>
+          <w:lang w:val="en-ZW" w:eastAsia="en-ZW"/>
+        </w:rPr>
+        <w:t>{% endfor %}</w:t>
+      </w:r>
+    </w:p>
+    <w:p>
+      <w:pPr>
+        <w:ind w:left="0" w:firstLine="0"/>
+      </w:pPr>
+    </w:p>
+    <w:p>
       <w:pPr>
         <w:spacing w:after="0" w:line="240" w:lineRule="auto"/>
         <w:ind w:left="0" w:firstLine="0"/>
@@ -12453,55 +12630,12 @@
       <w:r>
         <w:rPr>
           <w:bCs/>
-          <w:noProof/>
           <w:color w:val="auto"/>
           <w:sz w:val="24"/>
           <w:szCs w:val="24"/>
-        </w:rPr>
-        <w:t>{{</w:t>
-      </w:r>
-      <w:r>
-        <w:rPr>
-          <w:bCs/>
-          <w:noProof/>
-          <w:color w:val="auto"/>
-          <w:sz w:val="24"/>
-          <w:szCs w:val="24"/>
-        </w:rPr>
-        <w:t xml:space="preserve"> issue.</w:t>
-      </w:r>
-      <w:r>
-        <w:t xml:space="preserve"> </w:t>
-      </w:r>
-      <w:r>
-        <w:rPr>
-          <w:bCs/>
-          <w:noProof/>
-          <w:color w:val="auto"/>
-          <w:sz w:val="24"/>
-          <w:szCs w:val="24"/>
-        </w:rPr>
-        <w:t>proof_screenshot</w:t>
-      </w:r>
-      <w:r>
-        <w:rPr>
-          <w:bCs/>
-          <w:noProof/>
-          <w:color w:val="auto"/>
-          <w:sz w:val="24"/>
-          <w:szCs w:val="24"/>
-        </w:rPr>
-        <w:t xml:space="preserve"> </w:t>
-      </w:r>
-      <w:r>
-        <w:rPr>
-          <w:bCs/>
-          <w:noProof/>
-          <w:color w:val="auto"/>
-          <w:sz w:val="24"/>
-          <w:szCs w:val="24"/>
-        </w:rPr>
-        <w:t>}}</w:t>
+          <w:lang w:val="en-ZW" w:eastAsia="en-ZW"/>
+        </w:rPr>
+        <w:t>{% endif %}</w:t>
       </w:r>
     </w:p>
     <w:p>
@@ -12517,30 +12651,6 @@
           <w:lang w:val="en-ZW" w:eastAsia="en-ZW"/>
         </w:rPr>
       </w:pPr>
-      <w:r>
-        <w:rPr>
-          <w:bCs/>
-          <w:color w:val="auto"/>
-          <w:sz w:val="24"/>
-          <w:szCs w:val="24"/>
-          <w:lang w:val="en-ZW" w:eastAsia="en-ZW"/>
-        </w:rPr>
-        <w:t>{% endif %}</w:t>
-      </w:r>
-    </w:p>
-    <w:p>
-      <w:pPr>
-        <w:spacing w:after="0" w:line="240" w:lineRule="auto"/>
-        <w:ind w:left="0" w:firstLine="0"/>
-        <w:jc w:val="left"/>
-        <w:rPr>
-          <w:bCs/>
-          <w:color w:val="auto"/>
-          <w:sz w:val="24"/>
-          <w:szCs w:val="24"/>
-          <w:lang w:val="en-ZW" w:eastAsia="en-ZW"/>
-        </w:rPr>
-      </w:pPr>
     </w:p>
     <w:p>
       <w:pPr>
@@ -12565,9 +12675,11 @@
         </w:rPr>
         <w:t>{% endfor %}</w:t>
       </w:r>
-      <w:bookmarkStart w:id="24" w:name="_Toc65499791"/>
-      <w:bookmarkStart w:id="25" w:name="_Hlk76654730"/>
+      <w:bookmarkStart w:id="25" w:name="_Toc65499791"/>
+      <w:bookmarkStart w:id="26" w:name="_Hlk76654730"/>
     </w:p>
+    <w:bookmarkEnd w:id="25"/>
+    <w:bookmarkEnd w:id="26"/>
     <w:p>
       <w:pPr>
         <w:spacing w:after="160" w:line="259" w:lineRule="auto"/>
@@ -12581,10 +12693,6 @@
           <w:lang w:val="en-ZW" w:eastAsia="en-ZW"/>
         </w:rPr>
       </w:pPr>
-      <w:bookmarkStart w:id="26" w:name="_GoBack"/>
-      <w:bookmarkEnd w:id="24"/>
-      <w:bookmarkEnd w:id="25"/>
-      <w:bookmarkEnd w:id="26"/>
     </w:p>
     <w:p>
       <w:pPr>
@@ -12901,7 +13009,7 @@
             </wp:anchor>
           </w:drawing>
         </mc:Choice>
-        <mc:Fallback xmlns:w16="http://schemas.microsoft.com/office/word/2018/wordml" xmlns:w16cid="http://schemas.microsoft.com/office/word/2016/wordml/cid" xmlns:w16cex="http://schemas.microsoft.com/office/word/2018/wordml/cex" xmlns:am3d="http://schemas.microsoft.com/office/drawing/2017/model3d" xmlns:aink="http://schemas.microsoft.com/office/drawing/2016/ink" xmlns:cx8="http://schemas.microsoft.com/office/drawing/2016/5/14/chartex" xmlns:cx7="http://schemas.microsoft.com/office/drawing/2016/5/13/chartex" xmlns:cx6="http://schemas.microsoft.com/office/drawing/2016/5/12/chartex" xmlns:cx5="http://schemas.microsoft.com/office/drawing/2016/5/11/chartex" xmlns:cx4="http://schemas.microsoft.com/office/drawing/2016/5/10/chartex" xmlns:cx3="http://schemas.microsoft.com/office/drawing/2016/5/9/chartex" xmlns:cx2="http://schemas.microsoft.com/office/drawing/2015/10/21/chartex" xmlns:cx1="http://schemas.microsoft.com/office/drawing/2015/9/8/chartex">
+        <mc:Fallback xmlns:cx1="http://schemas.microsoft.com/office/drawing/2015/9/8/chartex" xmlns:cx2="http://schemas.microsoft.com/office/drawing/2015/10/21/chartex" xmlns:cx3="http://schemas.microsoft.com/office/drawing/2016/5/9/chartex" xmlns:cx4="http://schemas.microsoft.com/office/drawing/2016/5/10/chartex" xmlns:cx5="http://schemas.microsoft.com/office/drawing/2016/5/11/chartex" xmlns:cx6="http://schemas.microsoft.com/office/drawing/2016/5/12/chartex" xmlns:cx7="http://schemas.microsoft.com/office/drawing/2016/5/13/chartex" xmlns:cx8="http://schemas.microsoft.com/office/drawing/2016/5/14/chartex" xmlns:aink="http://schemas.microsoft.com/office/drawing/2016/ink" xmlns:am3d="http://schemas.microsoft.com/office/drawing/2017/model3d" xmlns:w16cex="http://schemas.microsoft.com/office/word/2018/wordml/cex" xmlns:w16cid="http://schemas.microsoft.com/office/word/2016/wordml/cid" xmlns:w16="http://schemas.microsoft.com/office/word/2018/wordml">
           <w:pict>
             <v:group w14:anchorId="27FC0A09" id="Group 4571" o:spid="_x0000_s1026" style="position:absolute;margin-left:1in;margin-top:274.5pt;width:467.7pt;height:242.95pt;z-index:-251606016;mso-position-horizontal-relative:page;mso-position-vertical-relative:page" coordsize="59397,30854" o:gfxdata="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">
               <v:shapetype id="_x0000_t75" coordsize="21600,21600" o:spt="75" o:preferrelative="t" path="m@4@5l@4@11@9@11@9@5xe" filled="f" stroked="f">
@@ -12981,7 +13089,7 @@
             </wp:anchor>
           </w:drawing>
         </mc:Choice>
-        <mc:Fallback xmlns:w16="http://schemas.microsoft.com/office/word/2018/wordml" xmlns:w16cid="http://schemas.microsoft.com/office/word/2016/wordml/cid" xmlns:w16cex="http://schemas.microsoft.com/office/word/2018/wordml/cex" xmlns:am3d="http://schemas.microsoft.com/office/drawing/2017/model3d" xmlns:aink="http://schemas.microsoft.com/office/drawing/2016/ink" xmlns:cx8="http://schemas.microsoft.com/office/drawing/2016/5/14/chartex" xmlns:cx7="http://schemas.microsoft.com/office/drawing/2016/5/13/chartex" xmlns:cx6="http://schemas.microsoft.com/office/drawing/2016/5/12/chartex" xmlns:cx5="http://schemas.microsoft.com/office/drawing/2016/5/11/chartex" xmlns:cx4="http://schemas.microsoft.com/office/drawing/2016/5/10/chartex" xmlns:cx3="http://schemas.microsoft.com/office/drawing/2016/5/9/chartex" xmlns:cx2="http://schemas.microsoft.com/office/drawing/2015/10/21/chartex" xmlns:cx1="http://schemas.microsoft.com/office/drawing/2015/9/8/chartex">
+        <mc:Fallback xmlns:cx1="http://schemas.microsoft.com/office/drawing/2015/9/8/chartex" xmlns:cx2="http://schemas.microsoft.com/office/drawing/2015/10/21/chartex" xmlns:cx3="http://schemas.microsoft.com/office/drawing/2016/5/9/chartex" xmlns:cx4="http://schemas.microsoft.com/office/drawing/2016/5/10/chartex" xmlns:cx5="http://schemas.microsoft.com/office/drawing/2016/5/11/chartex" xmlns:cx6="http://schemas.microsoft.com/office/drawing/2016/5/12/chartex" xmlns:cx7="http://schemas.microsoft.com/office/drawing/2016/5/13/chartex" xmlns:cx8="http://schemas.microsoft.com/office/drawing/2016/5/14/chartex" xmlns:aink="http://schemas.microsoft.com/office/drawing/2016/ink" xmlns:am3d="http://schemas.microsoft.com/office/drawing/2017/model3d" xmlns:w16cex="http://schemas.microsoft.com/office/word/2018/wordml/cex" xmlns:w16cid="http://schemas.microsoft.com/office/word/2016/wordml/cid" xmlns:w16="http://schemas.microsoft.com/office/word/2018/wordml">
           <w:pict>
             <v:group w14:anchorId="256CCA54" id="Group 4566" o:spid="_x0000_s1026" style="position:absolute;margin-left:0;margin-top:0;width:0;height:0;z-index:-251609088;mso-position-horizontal-relative:page;mso-position-vertical-relative:page" coordsize="1,1" o:gfxdata="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">
               <w10:wrap anchorx="page" anchory="page"/>
@@ -19686,7 +19794,7 @@
 </file>
 
 <file path=customXml/itemProps1.xml><?xml version="1.0" encoding="utf-8"?>
-<ds:datastoreItem xmlns:ds="http://schemas.openxmlformats.org/officeDocument/2006/customXml" ds:itemID="{291E4886-C0C9-41A6-953C-034EDD85B189}">
+<ds:datastoreItem xmlns:ds="http://schemas.openxmlformats.org/officeDocument/2006/customXml" ds:itemID="{2D3BD098-9C96-4D62-BD7C-C4774C8BC704}">
   <ds:schemaRefs>
     <ds:schemaRef ds:uri="http://schemas.openxmlformats.org/officeDocument/2006/bibliography"/>
   </ds:schemaRefs>

</xml_diff>